<commit_message>
Minor SRS update and fixed uc diagram
</commit_message>
<xml_diff>
--- a/docs/deliverable2/Getana_Deliverable_2_SRS.docx
+++ b/docs/deliverable2/Getana_Deliverable_2_SRS.docx
@@ -133,7 +133,7 @@
           <w:docPartGallery w:val="Table of Contents"/>
           <w:docPartUnique w:val="true"/>
         </w:docPartObj>
-        <w:id w:val="1344492289"/>
+        <w:id w:val="1546252282"/>
       </w:sdtPr>
       <w:sdtContent>
         <w:p>
@@ -2742,7 +2742,10 @@
         </w:rPr>
       </w:pPr>
       <w:r>
-        <w:rPr/>
+        <w:rPr>
+          <w:rFonts w:eastAsia="Times New Roman" w:cs="Times New Roman" w:ascii="Times New Roman" w:hAnsi="Times New Roman"/>
+          <w:color w:val="000000"/>
+        </w:rPr>
       </w:r>
     </w:p>
     <w:p>
@@ -2823,7 +2826,10 @@
         </w:rPr>
       </w:pPr>
       <w:r>
-        <w:rPr/>
+        <w:rPr>
+          <w:rFonts w:eastAsia="Times New Roman" w:cs="Times New Roman" w:ascii="Times New Roman" w:hAnsi="Times New Roman"/>
+          <w:color w:val="000000"/>
+        </w:rPr>
       </w:r>
     </w:p>
     <w:p>
@@ -2835,10 +2841,7 @@
         <w:rPr/>
       </w:pPr>
       <w:r>
-        <w:rPr>
-          <w:rFonts w:eastAsia="Times New Roman" w:cs="Times New Roman" w:ascii="Times New Roman" w:hAnsi="Times New Roman"/>
-          <w:color w:val="000000"/>
-        </w:rPr>
+        <w:rPr/>
         <w:drawing>
           <wp:inline distT="0" distB="0" distL="0" distR="0">
             <wp:extent cx="2298700" cy="3538220"/>
@@ -2906,7 +2909,10 @@
         </w:rPr>
       </w:pPr>
       <w:r>
-        <w:rPr/>
+        <w:rPr>
+          <w:rFonts w:eastAsia="Times New Roman" w:cs="Times New Roman" w:ascii="Times New Roman" w:hAnsi="Times New Roman"/>
+          <w:color w:val="000000"/>
+        </w:rPr>
       </w:r>
     </w:p>
     <w:p>
@@ -3053,7 +3059,9 @@
         </w:rPr>
       </w:pPr>
       <w:r>
-        <w:rPr/>
+        <w:rPr>
+          <w:rFonts w:ascii="Liberation Serif" w:hAnsi="Liberation Serif"/>
+        </w:rPr>
       </w:r>
     </w:p>
     <w:p>
@@ -3083,9 +3091,7 @@
         </w:rPr>
       </w:pPr>
       <w:r>
-        <w:rPr>
-          <w:rFonts w:ascii="Liberation Serif" w:hAnsi="Liberation Serif"/>
-        </w:rPr>
+        <w:rPr/>
         <w:drawing>
           <wp:inline distT="0" distB="0" distL="0" distR="0">
             <wp:extent cx="2527300" cy="3171190"/>
@@ -3153,9 +3159,7 @@
         </w:rPr>
       </w:pPr>
       <w:r>
-        <w:rPr>
-          <w:rFonts w:ascii="Liberation Serif" w:hAnsi="Liberation Serif"/>
-        </w:rPr>
+        <w:rPr/>
         <w:drawing>
           <wp:inline distT="0" distB="0" distL="0" distR="0">
             <wp:extent cx="2925445" cy="3635375"/>
@@ -3239,9 +3243,7 @@
         </w:rPr>
       </w:pPr>
       <w:r>
-        <w:rPr>
-          <w:rFonts w:ascii="Liberation Serif" w:hAnsi="Liberation Serif"/>
-        </w:rPr>
+        <w:rPr/>
         <w:drawing>
           <wp:inline distT="0" distB="0" distL="0" distR="0">
             <wp:extent cx="2927350" cy="3310255"/>
@@ -4477,6 +4479,10 @@
       <w:pPr>
         <w:pStyle w:val="Heading2"/>
         <w:widowControl/>
+        <w:numPr>
+          <w:ilvl w:val="0"/>
+          <w:numId w:val="0"/>
+        </w:numPr>
         <w:bidi w:val="0"/>
         <w:spacing w:lineRule="auto" w:line="240" w:before="0" w:after="0"/>
         <w:ind w:left="720" w:right="0" w:hanging="0"/>
@@ -4779,21 +4785,7 @@
           <w:rFonts w:eastAsia="Times New Roman" w:cs="Times New Roman" w:ascii="Times New Roman" w:hAnsi="Times New Roman"/>
           <w:color w:val="000000"/>
         </w:rPr>
-        <w:t xml:space="preserve">1.1.1 The software shall allow the user to add new schedules consisting of the course number, name of the building, </w:t>
-      </w:r>
-      <w:r>
-        <w:rPr>
-          <w:rFonts w:eastAsia="Times New Roman" w:cs="Times New Roman" w:ascii="Times New Roman" w:hAnsi="Times New Roman"/>
-          <w:color w:val="000000"/>
-        </w:rPr>
-        <w:t>days of the week,</w:t>
-      </w:r>
-      <w:r>
-        <w:rPr>
-          <w:rFonts w:eastAsia="Times New Roman" w:cs="Times New Roman" w:ascii="Times New Roman" w:hAnsi="Times New Roman"/>
-          <w:color w:val="000000"/>
-        </w:rPr>
-        <w:t xml:space="preserve"> and the time when the class starts.</w:t>
+        <w:t>1.1.1 The software shall allow the user to add new schedules consisting of the course number, name of the building, days of the week, and the time when the class starts.</w:t>
       </w:r>
     </w:p>
     <w:p>
@@ -4844,7 +4836,81 @@
         </w:rPr>
       </w:pPr>
       <w:r>
+        <w:rPr>
+          <w:rFonts w:eastAsia="Times New Roman" w:cs="Times New Roman" w:ascii="Times New Roman" w:hAnsi="Times New Roman"/>
+          <w:color w:val="000000"/>
+        </w:rPr>
+      </w:r>
+    </w:p>
+    <w:p>
+      <w:pPr>
+        <w:pStyle w:val="Normal"/>
+        <w:spacing w:lineRule="auto" w:line="240" w:before="0" w:after="0"/>
+        <w:ind w:left="1440" w:right="0" w:hanging="0"/>
         <w:rPr/>
+      </w:pPr>
+      <w:r>
+        <w:rPr>
+          <w:rFonts w:eastAsia="Times New Roman" w:cs="Times New Roman" w:ascii="Times New Roman" w:hAnsi="Times New Roman"/>
+          <w:color w:val="000000"/>
+        </w:rPr>
+        <w:t>1.2.1 The software shall allow users to expertly add schedules after 15 minutes of tinkering to become familiar with the software.</w:t>
+      </w:r>
+    </w:p>
+    <w:p>
+      <w:pPr>
+        <w:pStyle w:val="Normal"/>
+        <w:spacing w:lineRule="auto" w:line="240" w:before="0" w:after="0"/>
+        <w:ind w:left="1440" w:right="0" w:hanging="0"/>
+        <w:rPr>
+          <w:rFonts w:ascii="Times New Roman" w:hAnsi="Times New Roman" w:eastAsia="Times New Roman" w:cs="Times New Roman"/>
+          <w:color w:val="000000"/>
+        </w:rPr>
+      </w:pPr>
+      <w:r>
+        <w:rPr>
+          <w:rFonts w:eastAsia="Times New Roman" w:cs="Times New Roman" w:ascii="Times New Roman" w:hAnsi="Times New Roman"/>
+          <w:color w:val="000000"/>
+        </w:rPr>
+      </w:r>
+    </w:p>
+    <w:p>
+      <w:pPr>
+        <w:pStyle w:val="Normal"/>
+        <w:spacing w:lineRule="auto" w:line="240" w:before="0" w:after="0"/>
+        <w:ind w:left="1440" w:right="0" w:hanging="0"/>
+        <w:rPr>
+          <w:rFonts w:ascii="Times New Roman" w:hAnsi="Times New Roman" w:eastAsia="Times New Roman" w:cs="Times New Roman"/>
+          <w:color w:val="000000"/>
+          <w:u w:val="single"/>
+        </w:rPr>
+      </w:pPr>
+      <w:r>
+        <w:rPr>
+          <w:rFonts w:eastAsia="Times New Roman" w:cs="Times New Roman" w:ascii="Times New Roman" w:hAnsi="Times New Roman"/>
+          <w:color w:val="000000"/>
+          <w:u w:val="single"/>
+        </w:rPr>
+        <w:t>1.3 Functional System Requirements:</w:t>
+      </w:r>
+    </w:p>
+    <w:p>
+      <w:pPr>
+        <w:pStyle w:val="Normal"/>
+        <w:spacing w:lineRule="auto" w:line="240" w:before="0" w:after="0"/>
+        <w:ind w:left="1440" w:right="0" w:hanging="0"/>
+        <w:rPr>
+          <w:rFonts w:ascii="Times New Roman" w:hAnsi="Times New Roman" w:eastAsia="Times New Roman" w:cs="Times New Roman"/>
+          <w:color w:val="000000"/>
+          <w:u w:val="single"/>
+        </w:rPr>
+      </w:pPr>
+      <w:r>
+        <w:rPr>
+          <w:rFonts w:eastAsia="Times New Roman" w:cs="Times New Roman" w:ascii="Times New Roman" w:hAnsi="Times New Roman"/>
+          <w:color w:val="000000"/>
+          <w:u w:val="single"/>
+        </w:rPr>
       </w:r>
     </w:p>
     <w:p>
@@ -4859,77 +4925,7 @@
           <w:rFonts w:eastAsia="Times New Roman" w:cs="Times New Roman" w:ascii="Times New Roman" w:hAnsi="Times New Roman"/>
           <w:color w:val="000000"/>
         </w:rPr>
-        <w:t>1.2.</w:t>
-      </w:r>
-      <w:r>
-        <w:rPr>
-          <w:rFonts w:eastAsia="Times New Roman" w:cs="Times New Roman" w:ascii="Times New Roman" w:hAnsi="Times New Roman"/>
-          <w:color w:val="000000"/>
-        </w:rPr>
-        <w:t>1</w:t>
-      </w:r>
-      <w:r>
-        <w:rPr>
-          <w:rFonts w:eastAsia="Times New Roman" w:cs="Times New Roman" w:ascii="Times New Roman" w:hAnsi="Times New Roman"/>
-          <w:color w:val="000000"/>
-        </w:rPr>
-        <w:t xml:space="preserve"> The software shall allow users to expertly add schedules after 15 minutes of tinkering to become familiar with the software.</w:t>
-      </w:r>
-    </w:p>
-    <w:p>
-      <w:pPr>
-        <w:pStyle w:val="Normal"/>
-        <w:spacing w:lineRule="auto" w:line="240" w:before="0" w:after="0"/>
-        <w:ind w:left="1440" w:right="0" w:hanging="0"/>
-        <w:rPr>
-          <w:rFonts w:ascii="Times New Roman" w:hAnsi="Times New Roman" w:eastAsia="Times New Roman" w:cs="Times New Roman"/>
-          <w:color w:val="000000"/>
-        </w:rPr>
-      </w:pPr>
-      <w:r>
-        <w:rPr>
-          <w:rFonts w:eastAsia="Times New Roman" w:cs="Times New Roman" w:ascii="Times New Roman" w:hAnsi="Times New Roman"/>
-          <w:color w:val="000000"/>
-        </w:rPr>
-      </w:r>
-    </w:p>
-    <w:p>
-      <w:pPr>
-        <w:pStyle w:val="Normal"/>
-        <w:spacing w:lineRule="auto" w:line="240" w:before="0" w:after="0"/>
-        <w:ind w:left="1440" w:right="0" w:hanging="0"/>
-        <w:rPr>
-          <w:rFonts w:ascii="Times New Roman" w:hAnsi="Times New Roman" w:eastAsia="Times New Roman" w:cs="Times New Roman"/>
-          <w:color w:val="000000"/>
-          <w:u w:val="single"/>
-        </w:rPr>
-      </w:pPr>
-      <w:r>
-        <w:rPr>
-          <w:rFonts w:eastAsia="Times New Roman" w:cs="Times New Roman" w:ascii="Times New Roman" w:hAnsi="Times New Roman"/>
-          <w:color w:val="000000"/>
-          <w:u w:val="single"/>
-        </w:rPr>
-        <w:t>1.3 Functional System Requirements:</w:t>
-      </w:r>
-    </w:p>
-    <w:p>
-      <w:pPr>
-        <w:pStyle w:val="Normal"/>
-        <w:spacing w:lineRule="auto" w:line="240" w:before="0" w:after="0"/>
-        <w:ind w:left="1440" w:right="0" w:hanging="0"/>
-        <w:rPr>
-          <w:rFonts w:ascii="Times New Roman" w:hAnsi="Times New Roman" w:eastAsia="Times New Roman" w:cs="Times New Roman"/>
-          <w:color w:val="000000"/>
-          <w:u w:val="single"/>
-        </w:rPr>
-      </w:pPr>
-      <w:r>
-        <w:rPr>
-          <w:rFonts w:eastAsia="Times New Roman" w:cs="Times New Roman" w:ascii="Times New Roman" w:hAnsi="Times New Roman"/>
-          <w:color w:val="000000"/>
-          <w:u w:val="single"/>
-        </w:rPr>
+        <w:t>1.3.1 The main screen of the software shall display a button to view schedules.</w:t>
       </w:r>
     </w:p>
     <w:p>
@@ -4944,56 +4940,68 @@
           <w:rFonts w:eastAsia="Times New Roman" w:cs="Times New Roman" w:ascii="Times New Roman" w:hAnsi="Times New Roman"/>
           <w:color w:val="000000"/>
         </w:rPr>
-        <w:t xml:space="preserve">1.3.1 The main screen of the software </w:t>
-      </w:r>
-      <w:r>
-        <w:rPr>
-          <w:rFonts w:eastAsia="Times New Roman" w:cs="Times New Roman" w:ascii="Times New Roman" w:hAnsi="Times New Roman"/>
-          <w:color w:val="000000"/>
-        </w:rPr>
-        <w:t>shall</w:t>
-      </w:r>
-      <w:r>
-        <w:rPr>
-          <w:rFonts w:eastAsia="Times New Roman" w:cs="Times New Roman" w:ascii="Times New Roman" w:hAnsi="Times New Roman"/>
-          <w:color w:val="000000"/>
-        </w:rPr>
-        <w:t xml:space="preserve"> </w:t>
-      </w:r>
-      <w:r>
-        <w:rPr>
-          <w:rFonts w:eastAsia="Times New Roman" w:cs="Times New Roman" w:ascii="Times New Roman" w:hAnsi="Times New Roman"/>
-          <w:color w:val="000000"/>
-        </w:rPr>
-        <w:t>display</w:t>
-      </w:r>
-      <w:r>
-        <w:rPr>
-          <w:rFonts w:eastAsia="Times New Roman" w:cs="Times New Roman" w:ascii="Times New Roman" w:hAnsi="Times New Roman"/>
-          <w:color w:val="000000"/>
-        </w:rPr>
-        <w:t xml:space="preserve"> a button </w:t>
-      </w:r>
-      <w:r>
-        <w:rPr>
-          <w:rFonts w:eastAsia="Times New Roman" w:cs="Times New Roman" w:ascii="Times New Roman" w:hAnsi="Times New Roman"/>
-          <w:color w:val="000000"/>
-        </w:rPr>
-        <w:t>to view schedules</w:t>
-      </w:r>
-      <w:r>
-        <w:rPr>
-          <w:rFonts w:eastAsia="Times New Roman" w:cs="Times New Roman" w:ascii="Times New Roman" w:hAnsi="Times New Roman"/>
-          <w:color w:val="000000"/>
-        </w:rPr>
-        <w:t>.</w:t>
-      </w:r>
-    </w:p>
-    <w:p>
-      <w:pPr>
-        <w:pStyle w:val="Normal"/>
-        <w:spacing w:lineRule="auto" w:line="240" w:before="0" w:after="0"/>
-        <w:ind w:left="1440" w:right="0" w:hanging="0"/>
+        <w:t>1.3.2 The software shall internally have the names of valid Texas Tech University buildings in an array.</w:t>
+      </w:r>
+    </w:p>
+    <w:p>
+      <w:pPr>
+        <w:pStyle w:val="Normal"/>
+        <w:spacing w:lineRule="auto" w:line="240" w:before="0" w:after="0"/>
+        <w:ind w:left="720" w:right="0" w:hanging="0"/>
+        <w:rPr>
+          <w:rFonts w:ascii="Times New Roman" w:hAnsi="Times New Roman" w:eastAsia="Times New Roman" w:cs="Times New Roman"/>
+          <w:color w:val="000000"/>
+        </w:rPr>
+      </w:pPr>
+      <w:r>
+        <w:rPr>
+          <w:rFonts w:eastAsia="Times New Roman" w:cs="Times New Roman" w:ascii="Times New Roman" w:hAnsi="Times New Roman"/>
+          <w:color w:val="000000"/>
+        </w:rPr>
+      </w:r>
+    </w:p>
+    <w:p>
+      <w:pPr>
+        <w:pStyle w:val="Normal"/>
+        <w:spacing w:lineRule="auto" w:line="240" w:before="0" w:after="0"/>
+        <w:ind w:left="720" w:right="0" w:hanging="0"/>
+        <w:rPr>
+          <w:rFonts w:ascii="Times New Roman" w:hAnsi="Times New Roman" w:eastAsia="Times New Roman" w:cs="Times New Roman"/>
+          <w:color w:val="000000"/>
+        </w:rPr>
+      </w:pPr>
+      <w:r>
+        <w:rPr>
+          <w:rFonts w:eastAsia="Times New Roman" w:cs="Times New Roman" w:ascii="Times New Roman" w:hAnsi="Times New Roman"/>
+          <w:color w:val="000000"/>
+        </w:rPr>
+      </w:r>
+    </w:p>
+    <w:p>
+      <w:pPr>
+        <w:pStyle w:val="Normal"/>
+        <w:spacing w:lineRule="auto" w:line="240" w:before="0" w:after="0"/>
+        <w:ind w:left="720" w:right="0" w:hanging="0"/>
+        <w:rPr>
+          <w:rFonts w:ascii="Times New Roman" w:hAnsi="Times New Roman" w:eastAsia="Times New Roman" w:cs="Times New Roman"/>
+          <w:color w:val="000000"/>
+        </w:rPr>
+      </w:pPr>
+      <w:r>
+        <w:rPr>
+          <w:rFonts w:eastAsia="Times New Roman" w:cs="Times New Roman" w:ascii="Times New Roman" w:hAnsi="Times New Roman"/>
+          <w:color w:val="000000"/>
+        </w:rPr>
+      </w:r>
+      <w:r>
+        <w:br w:type="page"/>
+      </w:r>
+    </w:p>
+    <w:p>
+      <w:pPr>
+        <w:pStyle w:val="Normal"/>
+        <w:spacing w:lineRule="auto" w:line="240" w:before="0" w:after="0"/>
+        <w:ind w:left="720" w:right="0" w:hanging="0"/>
         <w:rPr/>
       </w:pPr>
       <w:r>
@@ -5001,96 +5009,70 @@
           <w:rFonts w:eastAsia="Times New Roman" w:cs="Times New Roman" w:ascii="Times New Roman" w:hAnsi="Times New Roman"/>
           <w:color w:val="000000"/>
         </w:rPr>
-        <w:t xml:space="preserve">1.3.2 The software </w:t>
-      </w:r>
-      <w:r>
-        <w:rPr>
-          <w:rFonts w:eastAsia="Times New Roman" w:cs="Times New Roman" w:ascii="Times New Roman" w:hAnsi="Times New Roman"/>
-          <w:color w:val="000000"/>
-        </w:rPr>
-        <w:t>shall</w:t>
-      </w:r>
-      <w:r>
-        <w:rPr>
-          <w:rFonts w:eastAsia="Times New Roman" w:cs="Times New Roman" w:ascii="Times New Roman" w:hAnsi="Times New Roman"/>
-          <w:color w:val="000000"/>
-        </w:rPr>
-        <w:t xml:space="preserve"> </w:t>
-      </w:r>
-      <w:r>
-        <w:rPr>
-          <w:rFonts w:eastAsia="Times New Roman" w:cs="Times New Roman" w:ascii="Times New Roman" w:hAnsi="Times New Roman"/>
-          <w:color w:val="000000"/>
-        </w:rPr>
-        <w:t xml:space="preserve">internally </w:t>
-      </w:r>
-      <w:r>
-        <w:rPr>
-          <w:rFonts w:eastAsia="Times New Roman" w:cs="Times New Roman" w:ascii="Times New Roman" w:hAnsi="Times New Roman"/>
-          <w:color w:val="000000"/>
-        </w:rPr>
-        <w:t>have the names of valid Texas Tech University buildings in an array.</w:t>
-      </w:r>
-    </w:p>
-    <w:p>
-      <w:pPr>
-        <w:pStyle w:val="Normal"/>
-        <w:spacing w:lineRule="auto" w:line="240" w:before="0" w:after="0"/>
-        <w:ind w:left="720" w:right="0" w:hanging="0"/>
-        <w:rPr>
-          <w:rFonts w:ascii="Times New Roman" w:hAnsi="Times New Roman" w:eastAsia="Times New Roman" w:cs="Times New Roman"/>
-          <w:color w:val="000000"/>
-        </w:rPr>
-      </w:pPr>
-      <w:r>
-        <w:rPr>
-          <w:rFonts w:eastAsia="Times New Roman" w:cs="Times New Roman" w:ascii="Times New Roman" w:hAnsi="Times New Roman"/>
-          <w:color w:val="000000"/>
-        </w:rPr>
-      </w:r>
-    </w:p>
-    <w:p>
-      <w:pPr>
-        <w:pStyle w:val="Normal"/>
-        <w:spacing w:lineRule="auto" w:line="240" w:before="0" w:after="0"/>
-        <w:ind w:left="720" w:right="0" w:hanging="0"/>
-        <w:rPr>
-          <w:rFonts w:ascii="Times New Roman" w:hAnsi="Times New Roman" w:eastAsia="Times New Roman" w:cs="Times New Roman"/>
-          <w:color w:val="000000"/>
-        </w:rPr>
-      </w:pPr>
-      <w:r>
-        <w:rPr>
-          <w:rFonts w:eastAsia="Times New Roman" w:cs="Times New Roman" w:ascii="Times New Roman" w:hAnsi="Times New Roman"/>
-          <w:color w:val="000000"/>
-        </w:rPr>
-      </w:r>
-    </w:p>
-    <w:p>
-      <w:pPr>
-        <w:pStyle w:val="Normal"/>
-        <w:spacing w:lineRule="auto" w:line="240" w:before="0" w:after="0"/>
-        <w:ind w:left="720" w:right="0" w:hanging="0"/>
-        <w:rPr>
-          <w:rFonts w:ascii="Times New Roman" w:hAnsi="Times New Roman" w:eastAsia="Times New Roman" w:cs="Times New Roman"/>
-          <w:color w:val="000000"/>
-        </w:rPr>
-      </w:pPr>
-      <w:r>
-        <w:rPr>
-          <w:rFonts w:eastAsia="Times New Roman" w:cs="Times New Roman" w:ascii="Times New Roman" w:hAnsi="Times New Roman"/>
-          <w:color w:val="000000"/>
-        </w:rPr>
-      </w:r>
-      <w:r>
-        <w:br w:type="page"/>
-      </w:r>
-    </w:p>
-    <w:p>
-      <w:pPr>
-        <w:pStyle w:val="Normal"/>
-        <w:spacing w:lineRule="auto" w:line="240" w:before="0" w:after="0"/>
-        <w:ind w:left="720" w:right="0" w:hanging="0"/>
+        <w:t>Story 2. As a user, I want to be able to save my schedule for each of my classes and give the schedule a name so that I can recall it quickly in the future. (Story Points: 2)</w:t>
+      </w:r>
+    </w:p>
+    <w:p>
+      <w:pPr>
+        <w:pStyle w:val="Normal"/>
+        <w:spacing w:lineRule="auto" w:line="240" w:before="0" w:after="0"/>
+        <w:ind w:left="720" w:right="0" w:hanging="0"/>
+        <w:rPr>
+          <w:rFonts w:ascii="Times New Roman" w:hAnsi="Times New Roman" w:eastAsia="Times New Roman" w:cs="Times New Roman"/>
+          <w:color w:val="000000"/>
+        </w:rPr>
+      </w:pPr>
+      <w:r>
+        <w:rPr>
+          <w:rFonts w:eastAsia="Times New Roman" w:cs="Times New Roman" w:ascii="Times New Roman" w:hAnsi="Times New Roman"/>
+          <w:color w:val="000000"/>
+        </w:rPr>
+      </w:r>
+    </w:p>
+    <w:p>
+      <w:pPr>
+        <w:pStyle w:val="Normal"/>
+        <w:spacing w:lineRule="auto" w:line="240" w:before="0" w:after="0"/>
+        <w:ind w:left="1440" w:right="0" w:hanging="0"/>
+        <w:rPr>
+          <w:rFonts w:ascii="Times New Roman" w:hAnsi="Times New Roman" w:eastAsia="Times New Roman" w:cs="Times New Roman"/>
+          <w:color w:val="000000"/>
+          <w:u w:val="single"/>
+        </w:rPr>
+      </w:pPr>
+      <w:r>
+        <w:rPr>
+          <w:rFonts w:eastAsia="Times New Roman" w:cs="Times New Roman" w:ascii="Times New Roman" w:hAnsi="Times New Roman"/>
+          <w:color w:val="000000"/>
+          <w:u w:val="single"/>
+        </w:rPr>
+        <w:t>2.1 Functional User Requirements:</w:t>
+      </w:r>
+    </w:p>
+    <w:p>
+      <w:pPr>
+        <w:pStyle w:val="Normal"/>
+        <w:spacing w:lineRule="auto" w:line="240" w:before="0" w:after="0"/>
+        <w:ind w:left="1440" w:right="0" w:hanging="0"/>
+        <w:rPr>
+          <w:rFonts w:ascii="Times New Roman" w:hAnsi="Times New Roman" w:eastAsia="Times New Roman" w:cs="Times New Roman"/>
+          <w:color w:val="000000"/>
+          <w:u w:val="single"/>
+        </w:rPr>
+      </w:pPr>
+      <w:r>
+        <w:rPr>
+          <w:rFonts w:eastAsia="Times New Roman" w:cs="Times New Roman" w:ascii="Times New Roman" w:hAnsi="Times New Roman"/>
+          <w:color w:val="000000"/>
+          <w:u w:val="single"/>
+        </w:rPr>
+      </w:r>
+    </w:p>
+    <w:p>
+      <w:pPr>
+        <w:pStyle w:val="Normal"/>
+        <w:spacing w:lineRule="auto" w:line="240" w:before="0" w:after="0"/>
+        <w:ind w:left="1440" w:right="0" w:hanging="0"/>
         <w:rPr/>
       </w:pPr>
       <w:r>
@@ -5098,63 +5080,7 @@
           <w:rFonts w:eastAsia="Times New Roman" w:cs="Times New Roman" w:ascii="Times New Roman" w:hAnsi="Times New Roman"/>
           <w:color w:val="000000"/>
         </w:rPr>
-        <w:t>Story 2. As a user, I want to be able to save my schedule for each of my classes and give the schedule a name so that I can recall it quickly in the future. (Story Points: 2)</w:t>
-      </w:r>
-    </w:p>
-    <w:p>
-      <w:pPr>
-        <w:pStyle w:val="Normal"/>
-        <w:spacing w:lineRule="auto" w:line="240" w:before="0" w:after="0"/>
-        <w:ind w:left="720" w:right="0" w:hanging="0"/>
-        <w:rPr>
-          <w:rFonts w:ascii="Times New Roman" w:hAnsi="Times New Roman" w:eastAsia="Times New Roman" w:cs="Times New Roman"/>
-          <w:color w:val="000000"/>
-        </w:rPr>
-      </w:pPr>
-      <w:r>
-        <w:rPr>
-          <w:rFonts w:eastAsia="Times New Roman" w:cs="Times New Roman" w:ascii="Times New Roman" w:hAnsi="Times New Roman"/>
-          <w:color w:val="000000"/>
-        </w:rPr>
-      </w:r>
-    </w:p>
-    <w:p>
-      <w:pPr>
-        <w:pStyle w:val="Normal"/>
-        <w:spacing w:lineRule="auto" w:line="240" w:before="0" w:after="0"/>
-        <w:ind w:left="1440" w:right="0" w:hanging="0"/>
-        <w:rPr>
-          <w:rFonts w:ascii="Times New Roman" w:hAnsi="Times New Roman" w:eastAsia="Times New Roman" w:cs="Times New Roman"/>
-          <w:color w:val="000000"/>
-          <w:u w:val="single"/>
-        </w:rPr>
-      </w:pPr>
-      <w:r>
-        <w:rPr>
-          <w:rFonts w:eastAsia="Times New Roman" w:cs="Times New Roman" w:ascii="Times New Roman" w:hAnsi="Times New Roman"/>
-          <w:color w:val="000000"/>
-          <w:u w:val="single"/>
-        </w:rPr>
-        <w:t>2.1 Functional User Requirements:</w:t>
-      </w:r>
-    </w:p>
-    <w:p>
-      <w:pPr>
-        <w:pStyle w:val="Normal"/>
-        <w:spacing w:lineRule="auto" w:line="240" w:before="0" w:after="0"/>
-        <w:ind w:left="1440" w:right="0" w:hanging="0"/>
-        <w:rPr>
-          <w:rFonts w:ascii="Times New Roman" w:hAnsi="Times New Roman" w:eastAsia="Times New Roman" w:cs="Times New Roman"/>
-          <w:color w:val="000000"/>
-          <w:u w:val="single"/>
-        </w:rPr>
-      </w:pPr>
-      <w:r>
-        <w:rPr>
-          <w:rFonts w:eastAsia="Times New Roman" w:cs="Times New Roman" w:ascii="Times New Roman" w:hAnsi="Times New Roman"/>
-          <w:color w:val="000000"/>
-          <w:u w:val="single"/>
-        </w:rPr>
+        <w:t>2.1.1 The software shall allow the user to save any created schedule with a user-given name.</w:t>
       </w:r>
     </w:p>
     <w:p>
@@ -5169,7 +5095,81 @@
           <w:rFonts w:eastAsia="Times New Roman" w:cs="Times New Roman" w:ascii="Times New Roman" w:hAnsi="Times New Roman"/>
           <w:color w:val="000000"/>
         </w:rPr>
-        <w:t>2.1.1 The software shall allow the user to save any created schedule with a user-given name.</w:t>
+        <w:t xml:space="preserve">2.1.1 The software shall maintain a list of schedule events (e.g., individual course schedules) within each schedule. </w:t>
+      </w:r>
+    </w:p>
+    <w:p>
+      <w:pPr>
+        <w:pStyle w:val="Normal"/>
+        <w:spacing w:lineRule="auto" w:line="240" w:before="0" w:after="0"/>
+        <w:ind w:left="1440" w:right="0" w:hanging="0"/>
+        <w:rPr>
+          <w:rFonts w:ascii="Times New Roman" w:hAnsi="Times New Roman" w:eastAsia="Times New Roman" w:cs="Times New Roman"/>
+          <w:color w:val="000000"/>
+        </w:rPr>
+      </w:pPr>
+      <w:r>
+        <w:rPr>
+          <w:rFonts w:eastAsia="Times New Roman" w:cs="Times New Roman" w:ascii="Times New Roman" w:hAnsi="Times New Roman"/>
+          <w:color w:val="000000"/>
+        </w:rPr>
+      </w:r>
+    </w:p>
+    <w:p>
+      <w:pPr>
+        <w:pStyle w:val="Normal"/>
+        <w:spacing w:lineRule="auto" w:line="240" w:before="0" w:after="0"/>
+        <w:ind w:left="1440" w:right="0" w:hanging="0"/>
+        <w:rPr>
+          <w:rFonts w:ascii="Times New Roman" w:hAnsi="Times New Roman" w:eastAsia="Times New Roman" w:cs="Times New Roman"/>
+          <w:color w:val="000000"/>
+          <w:u w:val="single"/>
+        </w:rPr>
+      </w:pPr>
+      <w:r>
+        <w:rPr>
+          <w:rFonts w:eastAsia="Times New Roman" w:cs="Times New Roman" w:ascii="Times New Roman" w:hAnsi="Times New Roman"/>
+          <w:color w:val="000000"/>
+          <w:u w:val="single"/>
+        </w:rPr>
+        <w:t>2.2 Non-Functional User Requirements:</w:t>
+      </w:r>
+    </w:p>
+    <w:p>
+      <w:pPr>
+        <w:pStyle w:val="Normal"/>
+        <w:spacing w:lineRule="auto" w:line="240" w:before="0" w:after="0"/>
+        <w:ind w:left="1440" w:right="0" w:hanging="0"/>
+        <w:rPr>
+          <w:rFonts w:ascii="Times New Roman" w:hAnsi="Times New Roman" w:eastAsia="Times New Roman" w:cs="Times New Roman"/>
+          <w:color w:val="000000"/>
+          <w:u w:val="single"/>
+        </w:rPr>
+      </w:pPr>
+      <w:r>
+        <w:rPr>
+          <w:rFonts w:eastAsia="Times New Roman" w:cs="Times New Roman" w:ascii="Times New Roman" w:hAnsi="Times New Roman"/>
+          <w:color w:val="000000"/>
+          <w:u w:val="single"/>
+        </w:rPr>
+      </w:r>
+    </w:p>
+    <w:p>
+      <w:pPr>
+        <w:pStyle w:val="Normal"/>
+        <w:spacing w:lineRule="auto" w:line="240" w:before="0" w:after="0"/>
+        <w:ind w:left="1440" w:right="0" w:hanging="0"/>
+        <w:rPr>
+          <w:rFonts w:ascii="Times New Roman" w:hAnsi="Times New Roman" w:eastAsia="Times New Roman" w:cs="Times New Roman"/>
+          <w:color w:val="000000"/>
+        </w:rPr>
+      </w:pPr>
+      <w:r>
+        <w:rPr>
+          <w:rFonts w:eastAsia="Times New Roman" w:cs="Times New Roman" w:ascii="Times New Roman" w:hAnsi="Times New Roman"/>
+          <w:color w:val="000000"/>
+        </w:rPr>
+        <w:t>2.2.1 The software shall not have idle time more than 2 seconds when saving a schedule.</w:t>
       </w:r>
     </w:p>
     <w:p>
@@ -5184,81 +5184,63 @@
           <w:rFonts w:eastAsia="Times New Roman" w:cs="Times New Roman" w:ascii="Times New Roman" w:hAnsi="Times New Roman"/>
           <w:color w:val="000000"/>
         </w:rPr>
-        <w:t xml:space="preserve">2.1.1 The software shall maintain a list of schedule events (e.g., individual course schedules) within each schedule. </w:t>
-      </w:r>
-    </w:p>
-    <w:p>
-      <w:pPr>
-        <w:pStyle w:val="Normal"/>
-        <w:spacing w:lineRule="auto" w:line="240" w:before="0" w:after="0"/>
-        <w:ind w:left="1440" w:right="0" w:hanging="0"/>
-        <w:rPr>
-          <w:rFonts w:ascii="Times New Roman" w:hAnsi="Times New Roman" w:eastAsia="Times New Roman" w:cs="Times New Roman"/>
-          <w:color w:val="000000"/>
-        </w:rPr>
-      </w:pPr>
-      <w:r>
-        <w:rPr>
-          <w:rFonts w:eastAsia="Times New Roman" w:cs="Times New Roman" w:ascii="Times New Roman" w:hAnsi="Times New Roman"/>
-          <w:color w:val="000000"/>
-        </w:rPr>
-      </w:r>
-    </w:p>
-    <w:p>
-      <w:pPr>
-        <w:pStyle w:val="Normal"/>
-        <w:spacing w:lineRule="auto" w:line="240" w:before="0" w:after="0"/>
-        <w:ind w:left="1440" w:right="0" w:hanging="0"/>
-        <w:rPr>
-          <w:rFonts w:ascii="Times New Roman" w:hAnsi="Times New Roman" w:eastAsia="Times New Roman" w:cs="Times New Roman"/>
-          <w:color w:val="000000"/>
-          <w:u w:val="single"/>
-        </w:rPr>
-      </w:pPr>
-      <w:r>
-        <w:rPr>
-          <w:rFonts w:eastAsia="Times New Roman" w:cs="Times New Roman" w:ascii="Times New Roman" w:hAnsi="Times New Roman"/>
-          <w:color w:val="000000"/>
-          <w:u w:val="single"/>
-        </w:rPr>
-        <w:t>2.2 Non-Functional User Requirements:</w:t>
-      </w:r>
-    </w:p>
-    <w:p>
-      <w:pPr>
-        <w:pStyle w:val="Normal"/>
-        <w:spacing w:lineRule="auto" w:line="240" w:before="0" w:after="0"/>
-        <w:ind w:left="1440" w:right="0" w:hanging="0"/>
-        <w:rPr>
-          <w:rFonts w:ascii="Times New Roman" w:hAnsi="Times New Roman" w:eastAsia="Times New Roman" w:cs="Times New Roman"/>
-          <w:color w:val="000000"/>
-          <w:u w:val="single"/>
-        </w:rPr>
-      </w:pPr>
-      <w:r>
-        <w:rPr>
-          <w:rFonts w:eastAsia="Times New Roman" w:cs="Times New Roman" w:ascii="Times New Roman" w:hAnsi="Times New Roman"/>
-          <w:color w:val="000000"/>
-          <w:u w:val="single"/>
-        </w:rPr>
-      </w:r>
-    </w:p>
-    <w:p>
-      <w:pPr>
-        <w:pStyle w:val="Normal"/>
-        <w:spacing w:lineRule="auto" w:line="240" w:before="0" w:after="0"/>
-        <w:ind w:left="1440" w:right="0" w:hanging="0"/>
-        <w:rPr>
-          <w:rFonts w:ascii="Times New Roman" w:hAnsi="Times New Roman" w:eastAsia="Times New Roman" w:cs="Times New Roman"/>
-          <w:color w:val="000000"/>
-        </w:rPr>
-      </w:pPr>
-      <w:r>
-        <w:rPr>
-          <w:rFonts w:eastAsia="Times New Roman" w:cs="Times New Roman" w:ascii="Times New Roman" w:hAnsi="Times New Roman"/>
-          <w:color w:val="000000"/>
-        </w:rPr>
-        <w:t>2.2.1 The software shall not have idle time more than 2 seconds when saving a schedule.</w:t>
+        <w:t>2.2.2 The software shall allow students to expertly save a schedule after 5 minutes of tinkering to become familiar with the software.</w:t>
+      </w:r>
+    </w:p>
+    <w:p>
+      <w:pPr>
+        <w:pStyle w:val="Normal"/>
+        <w:spacing w:lineRule="auto" w:line="240" w:before="0" w:after="0"/>
+        <w:ind w:left="1440" w:right="0" w:hanging="0"/>
+        <w:rPr>
+          <w:rFonts w:ascii="Times New Roman" w:hAnsi="Times New Roman" w:eastAsia="Times New Roman" w:cs="Times New Roman"/>
+          <w:color w:val="000000"/>
+        </w:rPr>
+      </w:pPr>
+      <w:r>
+        <w:rPr>
+          <w:rFonts w:eastAsia="Times New Roman" w:cs="Times New Roman" w:ascii="Times New Roman" w:hAnsi="Times New Roman"/>
+          <w:color w:val="000000"/>
+        </w:rPr>
+      </w:r>
+    </w:p>
+    <w:p>
+      <w:pPr>
+        <w:pStyle w:val="Normal"/>
+        <w:spacing w:lineRule="auto" w:line="240" w:before="0" w:after="0"/>
+        <w:ind w:left="1440" w:right="0" w:hanging="0"/>
+        <w:rPr>
+          <w:rFonts w:ascii="Times New Roman" w:hAnsi="Times New Roman" w:eastAsia="Times New Roman" w:cs="Times New Roman"/>
+          <w:color w:val="000000"/>
+          <w:u w:val="single"/>
+        </w:rPr>
+      </w:pPr>
+      <w:r>
+        <w:rPr>
+          <w:rFonts w:eastAsia="Times New Roman" w:cs="Times New Roman" w:ascii="Times New Roman" w:hAnsi="Times New Roman"/>
+          <w:color w:val="000000"/>
+          <w:u w:val="single"/>
+        </w:rPr>
+        <w:t>2.3 Functional System Requirements:</w:t>
+      </w:r>
+    </w:p>
+    <w:p>
+      <w:pPr>
+        <w:pStyle w:val="Normal"/>
+        <w:spacing w:lineRule="auto" w:line="240" w:before="0" w:after="0"/>
+        <w:ind w:left="1440" w:right="0" w:hanging="0"/>
+        <w:rPr>
+          <w:rFonts w:ascii="Times New Roman" w:hAnsi="Times New Roman" w:eastAsia="Times New Roman" w:cs="Times New Roman"/>
+          <w:color w:val="000000"/>
+          <w:u w:val="single"/>
+        </w:rPr>
+      </w:pPr>
+      <w:r>
+        <w:rPr>
+          <w:rFonts w:eastAsia="Times New Roman" w:cs="Times New Roman" w:ascii="Times New Roman" w:hAnsi="Times New Roman"/>
+          <w:color w:val="000000"/>
+          <w:u w:val="single"/>
+        </w:rPr>
       </w:r>
     </w:p>
     <w:p>
@@ -5273,77 +5255,7 @@
           <w:rFonts w:eastAsia="Times New Roman" w:cs="Times New Roman" w:ascii="Times New Roman" w:hAnsi="Times New Roman"/>
           <w:color w:val="000000"/>
         </w:rPr>
-        <w:t>2.2.2 The software sh</w:t>
-      </w:r>
-      <w:r>
-        <w:rPr>
-          <w:rFonts w:eastAsia="Times New Roman" w:cs="Times New Roman" w:ascii="Times New Roman" w:hAnsi="Times New Roman"/>
-          <w:color w:val="000000"/>
-        </w:rPr>
-        <w:t>all</w:t>
-      </w:r>
-      <w:r>
-        <w:rPr>
-          <w:rFonts w:eastAsia="Times New Roman" w:cs="Times New Roman" w:ascii="Times New Roman" w:hAnsi="Times New Roman"/>
-          <w:color w:val="000000"/>
-        </w:rPr>
-        <w:t xml:space="preserve"> allow students to expertly save a schedule after 5 minutes of tinkering to become familiar with the software.</w:t>
-      </w:r>
-    </w:p>
-    <w:p>
-      <w:pPr>
-        <w:pStyle w:val="Normal"/>
-        <w:spacing w:lineRule="auto" w:line="240" w:before="0" w:after="0"/>
-        <w:ind w:left="1440" w:right="0" w:hanging="0"/>
-        <w:rPr>
-          <w:rFonts w:ascii="Times New Roman" w:hAnsi="Times New Roman" w:eastAsia="Times New Roman" w:cs="Times New Roman"/>
-          <w:color w:val="000000"/>
-        </w:rPr>
-      </w:pPr>
-      <w:r>
-        <w:rPr>
-          <w:rFonts w:eastAsia="Times New Roman" w:cs="Times New Roman" w:ascii="Times New Roman" w:hAnsi="Times New Roman"/>
-          <w:color w:val="000000"/>
-        </w:rPr>
-      </w:r>
-    </w:p>
-    <w:p>
-      <w:pPr>
-        <w:pStyle w:val="Normal"/>
-        <w:spacing w:lineRule="auto" w:line="240" w:before="0" w:after="0"/>
-        <w:ind w:left="1440" w:right="0" w:hanging="0"/>
-        <w:rPr>
-          <w:rFonts w:ascii="Times New Roman" w:hAnsi="Times New Roman" w:eastAsia="Times New Roman" w:cs="Times New Roman"/>
-          <w:color w:val="000000"/>
-          <w:u w:val="single"/>
-        </w:rPr>
-      </w:pPr>
-      <w:r>
-        <w:rPr>
-          <w:rFonts w:eastAsia="Times New Roman" w:cs="Times New Roman" w:ascii="Times New Roman" w:hAnsi="Times New Roman"/>
-          <w:color w:val="000000"/>
-          <w:u w:val="single"/>
-        </w:rPr>
-        <w:t>2.3 Functional System Requirements:</w:t>
-      </w:r>
-    </w:p>
-    <w:p>
-      <w:pPr>
-        <w:pStyle w:val="Normal"/>
-        <w:spacing w:lineRule="auto" w:line="240" w:before="0" w:after="0"/>
-        <w:ind w:left="1440" w:right="0" w:hanging="0"/>
-        <w:rPr>
-          <w:rFonts w:ascii="Times New Roman" w:hAnsi="Times New Roman" w:eastAsia="Times New Roman" w:cs="Times New Roman"/>
-          <w:color w:val="000000"/>
-          <w:u w:val="single"/>
-        </w:rPr>
-      </w:pPr>
-      <w:r>
-        <w:rPr>
-          <w:rFonts w:eastAsia="Times New Roman" w:cs="Times New Roman" w:ascii="Times New Roman" w:hAnsi="Times New Roman"/>
-          <w:color w:val="000000"/>
-          <w:u w:val="single"/>
-        </w:rPr>
+        <w:t>2.3.1 The software shall automatically store a schedule on the device when the schedule is created.</w:t>
       </w:r>
     </w:p>
     <w:p>
@@ -5358,14 +5270,7 @@
           <w:rFonts w:eastAsia="Times New Roman" w:cs="Times New Roman" w:ascii="Times New Roman" w:hAnsi="Times New Roman"/>
           <w:color w:val="000000"/>
         </w:rPr>
-        <w:t xml:space="preserve">2.3.1 The software shall </w:t>
-      </w:r>
-      <w:r>
-        <w:rPr>
-          <w:rFonts w:eastAsia="Times New Roman" w:cs="Times New Roman" w:ascii="Times New Roman" w:hAnsi="Times New Roman"/>
-          <w:color w:val="000000"/>
-        </w:rPr>
-        <w:t>automatically store a schedule on the device when the schedule is created.</w:t>
+        <w:t>2.3.2 The software shall store schedules to the mobile device’s storage in JSON format.</w:t>
       </w:r>
     </w:p>
     <w:p>
@@ -5380,7 +5285,7 @@
           <w:rFonts w:eastAsia="Times New Roman" w:cs="Times New Roman" w:ascii="Times New Roman" w:hAnsi="Times New Roman"/>
           <w:color w:val="000000"/>
         </w:rPr>
-        <w:t>2.3.2 The software shall store schedules to the mobile device’s storage in JSON format.</w:t>
+        <w:t>2.3.3 The software shall display a save button when a user is editing a course.</w:t>
       </w:r>
     </w:p>
     <w:p>
@@ -5395,14 +5300,48 @@
           <w:rFonts w:eastAsia="Times New Roman" w:cs="Times New Roman" w:ascii="Times New Roman" w:hAnsi="Times New Roman"/>
           <w:color w:val="000000"/>
         </w:rPr>
-        <w:t>2.3.3 The software shall display a save button when a user is editing a course.</w:t>
-      </w:r>
-    </w:p>
-    <w:p>
-      <w:pPr>
-        <w:pStyle w:val="Normal"/>
-        <w:spacing w:lineRule="auto" w:line="240" w:before="0" w:after="0"/>
-        <w:ind w:left="1440" w:right="0" w:hanging="0"/>
+        <w:t xml:space="preserve">2.3.3 The software shall store changes associated with an existing schedule when the user presses a ‘save course’ button. </w:t>
+      </w:r>
+    </w:p>
+    <w:p>
+      <w:pPr>
+        <w:pStyle w:val="Normal"/>
+        <w:spacing w:lineRule="auto" w:line="240" w:before="0" w:after="0"/>
+        <w:ind w:left="720" w:right="0" w:hanging="0"/>
+        <w:rPr>
+          <w:rFonts w:ascii="Times New Roman" w:hAnsi="Times New Roman" w:eastAsia="Times New Roman" w:cs="Times New Roman"/>
+          <w:color w:val="000000"/>
+        </w:rPr>
+      </w:pPr>
+      <w:r>
+        <w:rPr>
+          <w:rFonts w:eastAsia="Times New Roman" w:cs="Times New Roman" w:ascii="Times New Roman" w:hAnsi="Times New Roman"/>
+          <w:color w:val="000000"/>
+        </w:rPr>
+      </w:r>
+    </w:p>
+    <w:p>
+      <w:pPr>
+        <w:pStyle w:val="Normal"/>
+        <w:spacing w:lineRule="auto" w:line="240" w:before="0" w:after="0"/>
+        <w:ind w:left="720" w:right="0" w:hanging="0"/>
+        <w:rPr>
+          <w:rFonts w:ascii="Times New Roman" w:hAnsi="Times New Roman" w:eastAsia="Times New Roman" w:cs="Times New Roman"/>
+          <w:color w:val="000000"/>
+        </w:rPr>
+      </w:pPr>
+      <w:r>
+        <w:rPr>
+          <w:rFonts w:eastAsia="Times New Roman" w:cs="Times New Roman" w:ascii="Times New Roman" w:hAnsi="Times New Roman"/>
+          <w:color w:val="000000"/>
+        </w:rPr>
+      </w:r>
+    </w:p>
+    <w:p>
+      <w:pPr>
+        <w:pStyle w:val="Normal"/>
+        <w:spacing w:lineRule="auto" w:line="240" w:before="0" w:after="0"/>
+        <w:ind w:left="720" w:right="0" w:hanging="0"/>
         <w:rPr/>
       </w:pPr>
       <w:r>
@@ -5410,70 +5349,7 @@
           <w:rFonts w:eastAsia="Times New Roman" w:cs="Times New Roman" w:ascii="Times New Roman" w:hAnsi="Times New Roman"/>
           <w:color w:val="000000"/>
         </w:rPr>
-        <w:t xml:space="preserve">2.3.3 The software shall store changes associated with an existing schedule when the user presses a ‘save course’ button. </w:t>
-      </w:r>
-    </w:p>
-    <w:p>
-      <w:pPr>
-        <w:pStyle w:val="Normal"/>
-        <w:spacing w:lineRule="auto" w:line="240" w:before="0" w:after="0"/>
-        <w:ind w:left="720" w:right="0" w:hanging="0"/>
-        <w:rPr>
-          <w:rFonts w:ascii="Times New Roman" w:hAnsi="Times New Roman" w:eastAsia="Times New Roman" w:cs="Times New Roman"/>
-          <w:color w:val="000000"/>
-        </w:rPr>
-      </w:pPr>
-      <w:r>
-        <w:rPr>
-          <w:rFonts w:eastAsia="Times New Roman" w:cs="Times New Roman" w:ascii="Times New Roman" w:hAnsi="Times New Roman"/>
-          <w:color w:val="000000"/>
-        </w:rPr>
-      </w:r>
-    </w:p>
-    <w:p>
-      <w:pPr>
-        <w:pStyle w:val="Normal"/>
-        <w:spacing w:lineRule="auto" w:line="240" w:before="0" w:after="0"/>
-        <w:ind w:left="720" w:right="0" w:hanging="0"/>
-        <w:rPr>
-          <w:rFonts w:ascii="Times New Roman" w:hAnsi="Times New Roman" w:eastAsia="Times New Roman" w:cs="Times New Roman"/>
-          <w:color w:val="000000"/>
-        </w:rPr>
-      </w:pPr>
-      <w:r>
-        <w:rPr>
-          <w:rFonts w:eastAsia="Times New Roman" w:cs="Times New Roman" w:ascii="Times New Roman" w:hAnsi="Times New Roman"/>
-          <w:color w:val="000000"/>
-        </w:rPr>
-      </w:r>
-    </w:p>
-    <w:p>
-      <w:pPr>
-        <w:pStyle w:val="Normal"/>
-        <w:spacing w:lineRule="auto" w:line="240" w:before="0" w:after="0"/>
-        <w:ind w:left="720" w:right="0" w:hanging="0"/>
-        <w:rPr/>
-      </w:pPr>
-      <w:r>
-        <w:rPr>
-          <w:rFonts w:eastAsia="Times New Roman" w:cs="Times New Roman" w:ascii="Times New Roman" w:hAnsi="Times New Roman"/>
-          <w:color w:val="000000"/>
-        </w:rPr>
-        <w:t xml:space="preserve">Story 3. As a user, I want to be able to save </w:t>
-      </w:r>
-      <w:r>
-        <w:rPr>
-          <w:rFonts w:eastAsia="Times New Roman" w:cs="Times New Roman" w:ascii="Times New Roman" w:hAnsi="Times New Roman"/>
-          <w:color w:val="000000"/>
-        </w:rPr>
-        <w:t>and recall</w:t>
-      </w:r>
-      <w:r>
-        <w:rPr>
-          <w:rFonts w:eastAsia="Times New Roman" w:cs="Times New Roman" w:ascii="Times New Roman" w:hAnsi="Times New Roman"/>
-          <w:color w:val="000000"/>
-        </w:rPr>
-        <w:t xml:space="preserve"> </w:t>
+        <w:t xml:space="preserve">Story 3. As a user, I want to be able to save and recall </w:t>
       </w:r>
       <w:r>
         <w:rPr>
@@ -5717,14 +5593,7 @@
           <w:rFonts w:eastAsia="Times New Roman" w:cs="Times New Roman" w:ascii="Times New Roman" w:hAnsi="Times New Roman"/>
           <w:color w:val="000000"/>
         </w:rPr>
-        <w:t xml:space="preserve">3.3.1 </w:t>
-      </w:r>
-      <w:r>
-        <w:rPr>
-          <w:rFonts w:eastAsia="Times New Roman" w:cs="Times New Roman" w:ascii="Times New Roman" w:hAnsi="Times New Roman"/>
-          <w:color w:val="000000"/>
-        </w:rPr>
-        <w:t>The software shall provide a scrollable list of selectable schedules to the user.</w:t>
+        <w:t>3.3.1 The software shall provide a scrollable list of selectable schedules to the user.</w:t>
       </w:r>
     </w:p>
     <w:p>
@@ -5739,14 +5608,7 @@
           <w:rFonts w:eastAsia="Times New Roman" w:cs="Times New Roman" w:ascii="Times New Roman" w:hAnsi="Times New Roman"/>
           <w:color w:val="000000"/>
         </w:rPr>
-        <w:t>3.</w:t>
-      </w:r>
-      <w:r>
-        <w:rPr>
-          <w:rFonts w:eastAsia="Times New Roman" w:cs="Times New Roman" w:ascii="Times New Roman" w:hAnsi="Times New Roman"/>
-          <w:color w:val="000000"/>
-        </w:rPr>
-        <w:t>3.2 The software shall distinguish to the user schedules which are active and schedules which are inactive.</w:t>
+        <w:t>3.3.2 The software shall distinguish to the user schedules which are active and schedules which are inactive.</w:t>
       </w:r>
     </w:p>
     <w:p>
@@ -5761,21 +5623,7 @@
           <w:rFonts w:eastAsia="Times New Roman" w:cs="Times New Roman" w:ascii="Times New Roman" w:hAnsi="Times New Roman"/>
           <w:color w:val="000000"/>
         </w:rPr>
-        <w:t>3.3.</w:t>
-      </w:r>
-      <w:r>
-        <w:rPr>
-          <w:rFonts w:eastAsia="Times New Roman" w:cs="Times New Roman" w:ascii="Times New Roman" w:hAnsi="Times New Roman"/>
-          <w:color w:val="000000"/>
-        </w:rPr>
-        <w:t>3</w:t>
-      </w:r>
-      <w:r>
-        <w:rPr>
-          <w:rFonts w:eastAsia="Times New Roman" w:cs="Times New Roman" w:ascii="Times New Roman" w:hAnsi="Times New Roman"/>
-          <w:color w:val="000000"/>
-        </w:rPr>
-        <w:t xml:space="preserve"> The software shall store schedules to the mobile device’s storage in JSON format.</w:t>
+        <w:t>3.3.3 The software shall store schedules to the mobile device’s storage in JSON format.</w:t>
       </w:r>
     </w:p>
     <w:p>
@@ -5804,110 +5652,256 @@
         </w:rPr>
       </w:pPr>
       <w:r>
+        <w:rPr>
+          <w:rFonts w:eastAsia="Times New Roman" w:cs="Times New Roman" w:ascii="Times New Roman" w:hAnsi="Times New Roman"/>
+          <w:color w:val="000000"/>
+        </w:rPr>
+      </w:r>
+    </w:p>
+    <w:p>
+      <w:pPr>
+        <w:pStyle w:val="Normal"/>
+        <w:spacing w:lineRule="auto" w:line="240" w:before="0" w:after="0"/>
+        <w:ind w:left="720" w:right="0" w:hanging="0"/>
+        <w:rPr>
+          <w:rFonts w:ascii="Times New Roman" w:hAnsi="Times New Roman" w:eastAsia="Times New Roman" w:cs="Times New Roman"/>
+          <w:color w:val="000000"/>
+        </w:rPr>
+      </w:pPr>
+      <w:r>
+        <w:rPr>
+          <w:rFonts w:eastAsia="Times New Roman" w:cs="Times New Roman" w:ascii="Times New Roman" w:hAnsi="Times New Roman"/>
+          <w:color w:val="000000"/>
+        </w:rPr>
+      </w:r>
+    </w:p>
+    <w:p>
+      <w:pPr>
+        <w:pStyle w:val="Normal"/>
+        <w:spacing w:lineRule="auto" w:line="240" w:before="0" w:after="0"/>
+        <w:ind w:left="720" w:right="0" w:hanging="0"/>
+        <w:rPr>
+          <w:rFonts w:ascii="Times New Roman" w:hAnsi="Times New Roman" w:eastAsia="Times New Roman" w:cs="Times New Roman"/>
+          <w:color w:val="000000"/>
+        </w:rPr>
+      </w:pPr>
+      <w:r>
+        <w:rPr>
+          <w:rFonts w:eastAsia="Times New Roman" w:cs="Times New Roman" w:ascii="Times New Roman" w:hAnsi="Times New Roman"/>
+          <w:color w:val="000000"/>
+        </w:rPr>
+      </w:r>
+    </w:p>
+    <w:p>
+      <w:pPr>
+        <w:pStyle w:val="Normal"/>
+        <w:spacing w:lineRule="auto" w:line="240" w:before="0" w:after="0"/>
+        <w:ind w:left="720" w:right="0" w:hanging="0"/>
+        <w:rPr>
+          <w:rFonts w:ascii="Times New Roman" w:hAnsi="Times New Roman" w:eastAsia="Times New Roman" w:cs="Times New Roman"/>
+          <w:color w:val="000000"/>
+        </w:rPr>
+      </w:pPr>
+      <w:r>
+        <w:rPr>
+          <w:rFonts w:eastAsia="Times New Roman" w:cs="Times New Roman" w:ascii="Times New Roman" w:hAnsi="Times New Roman"/>
+          <w:color w:val="000000"/>
+        </w:rPr>
+        <w:t>Story 4. As a user, I want to be able to easily delete saved schedules, in case my schedule changes or I have progressed to a new term with different classes, so that I am not encumbered by schedules that are no longer relevant.</w:t>
+      </w:r>
+    </w:p>
+    <w:p>
+      <w:pPr>
+        <w:pStyle w:val="Normal"/>
+        <w:spacing w:lineRule="auto" w:line="240" w:before="0" w:after="0"/>
+        <w:ind w:left="0" w:right="0" w:hanging="0"/>
+        <w:rPr>
+          <w:rFonts w:ascii="Times New Roman" w:hAnsi="Times New Roman" w:eastAsia="Times New Roman" w:cs="Times New Roman"/>
+          <w:color w:val="000000"/>
+        </w:rPr>
+      </w:pPr>
+      <w:r>
+        <w:rPr>
+          <w:rFonts w:eastAsia="Times New Roman" w:cs="Times New Roman" w:ascii="Times New Roman" w:hAnsi="Times New Roman"/>
+          <w:color w:val="000000"/>
+        </w:rPr>
+      </w:r>
+    </w:p>
+    <w:p>
+      <w:pPr>
+        <w:pStyle w:val="Normal"/>
+        <w:spacing w:lineRule="auto" w:line="240" w:before="0" w:after="0"/>
+        <w:ind w:left="1440" w:right="0" w:hanging="0"/>
+        <w:rPr>
+          <w:rFonts w:ascii="Times New Roman" w:hAnsi="Times New Roman" w:eastAsia="Times New Roman" w:cs="Times New Roman"/>
+          <w:color w:val="000000"/>
+          <w:u w:val="single"/>
+        </w:rPr>
+      </w:pPr>
+      <w:r>
+        <w:rPr>
+          <w:rFonts w:eastAsia="Times New Roman" w:cs="Times New Roman" w:ascii="Times New Roman" w:hAnsi="Times New Roman"/>
+          <w:color w:val="000000"/>
+          <w:u w:val="single"/>
+        </w:rPr>
+        <w:t>4.1 Functional User Requirements:</w:t>
+      </w:r>
+    </w:p>
+    <w:p>
+      <w:pPr>
+        <w:pStyle w:val="Normal"/>
+        <w:spacing w:lineRule="auto" w:line="240" w:before="0" w:after="0"/>
+        <w:ind w:left="1440" w:right="0" w:hanging="0"/>
+        <w:rPr>
+          <w:rFonts w:ascii="Times New Roman" w:hAnsi="Times New Roman" w:eastAsia="Times New Roman" w:cs="Times New Roman"/>
+          <w:color w:val="000000"/>
+        </w:rPr>
+      </w:pPr>
+      <w:r>
+        <w:rPr>
+          <w:rFonts w:eastAsia="Times New Roman" w:cs="Times New Roman" w:ascii="Times New Roman" w:hAnsi="Times New Roman"/>
+          <w:color w:val="000000"/>
+        </w:rPr>
+      </w:r>
+    </w:p>
+    <w:p>
+      <w:pPr>
+        <w:pStyle w:val="Normal"/>
+        <w:spacing w:lineRule="auto" w:line="240" w:before="0" w:after="0"/>
+        <w:ind w:left="1440" w:right="0" w:hanging="0"/>
         <w:rPr/>
-      </w:r>
-    </w:p>
-    <w:p>
-      <w:pPr>
-        <w:pStyle w:val="Normal"/>
-        <w:spacing w:lineRule="auto" w:line="240" w:before="0" w:after="0"/>
-        <w:ind w:left="720" w:right="0" w:hanging="0"/>
-        <w:rPr>
-          <w:rFonts w:ascii="Times New Roman" w:hAnsi="Times New Roman" w:eastAsia="Times New Roman" w:cs="Times New Roman"/>
-          <w:color w:val="000000"/>
-        </w:rPr>
-      </w:pPr>
-      <w:r>
-        <w:rPr>
-          <w:rFonts w:eastAsia="Times New Roman" w:cs="Times New Roman" w:ascii="Times New Roman" w:hAnsi="Times New Roman"/>
-          <w:color w:val="000000"/>
-        </w:rPr>
-      </w:r>
-    </w:p>
-    <w:p>
-      <w:pPr>
-        <w:pStyle w:val="Normal"/>
-        <w:spacing w:lineRule="auto" w:line="240" w:before="0" w:after="0"/>
-        <w:ind w:left="720" w:right="0" w:hanging="0"/>
-        <w:rPr>
-          <w:rFonts w:ascii="Times New Roman" w:hAnsi="Times New Roman" w:eastAsia="Times New Roman" w:cs="Times New Roman"/>
-          <w:color w:val="000000"/>
-        </w:rPr>
-      </w:pPr>
-      <w:r>
-        <w:rPr>
-          <w:rFonts w:eastAsia="Times New Roman" w:cs="Times New Roman" w:ascii="Times New Roman" w:hAnsi="Times New Roman"/>
-          <w:color w:val="000000"/>
-        </w:rPr>
-      </w:r>
-    </w:p>
-    <w:p>
-      <w:pPr>
-        <w:pStyle w:val="Normal"/>
-        <w:spacing w:lineRule="auto" w:line="240" w:before="0" w:after="0"/>
-        <w:ind w:left="720" w:right="0" w:hanging="0"/>
-        <w:rPr>
-          <w:rFonts w:ascii="Times New Roman" w:hAnsi="Times New Roman" w:eastAsia="Times New Roman" w:cs="Times New Roman"/>
-          <w:color w:val="000000"/>
-        </w:rPr>
-      </w:pPr>
-      <w:r>
-        <w:rPr>
-          <w:rFonts w:eastAsia="Times New Roman" w:cs="Times New Roman" w:ascii="Times New Roman" w:hAnsi="Times New Roman"/>
-          <w:color w:val="000000"/>
-        </w:rPr>
-        <w:t>Story 4. As a user, I want to be able to easily delete saved schedules, in case my schedule changes or I have progressed to a new term with different classes, so that I am not encumbered by schedules that are no longer relevant.</w:t>
-      </w:r>
-    </w:p>
-    <w:p>
-      <w:pPr>
-        <w:pStyle w:val="Normal"/>
-        <w:spacing w:lineRule="auto" w:line="240" w:before="0" w:after="0"/>
-        <w:ind w:left="0" w:right="0" w:hanging="0"/>
-        <w:rPr>
-          <w:rFonts w:ascii="Times New Roman" w:hAnsi="Times New Roman" w:eastAsia="Times New Roman" w:cs="Times New Roman"/>
-          <w:color w:val="000000"/>
-        </w:rPr>
-      </w:pPr>
-      <w:r>
-        <w:rPr>
-          <w:rFonts w:eastAsia="Times New Roman" w:cs="Times New Roman" w:ascii="Times New Roman" w:hAnsi="Times New Roman"/>
-          <w:color w:val="000000"/>
-        </w:rPr>
-      </w:r>
-    </w:p>
-    <w:p>
-      <w:pPr>
-        <w:pStyle w:val="Normal"/>
-        <w:spacing w:lineRule="auto" w:line="240" w:before="0" w:after="0"/>
-        <w:ind w:left="1440" w:right="0" w:hanging="0"/>
-        <w:rPr>
-          <w:rFonts w:ascii="Times New Roman" w:hAnsi="Times New Roman" w:eastAsia="Times New Roman" w:cs="Times New Roman"/>
-          <w:color w:val="000000"/>
-          <w:u w:val="single"/>
-        </w:rPr>
-      </w:pPr>
-      <w:r>
-        <w:rPr>
-          <w:rFonts w:eastAsia="Times New Roman" w:cs="Times New Roman" w:ascii="Times New Roman" w:hAnsi="Times New Roman"/>
-          <w:color w:val="000000"/>
-          <w:u w:val="single"/>
-        </w:rPr>
-        <w:t>4.1 Functional User Requirements:</w:t>
-      </w:r>
-    </w:p>
-    <w:p>
-      <w:pPr>
-        <w:pStyle w:val="Normal"/>
-        <w:spacing w:lineRule="auto" w:line="240" w:before="0" w:after="0"/>
-        <w:ind w:left="1440" w:right="0" w:hanging="0"/>
-        <w:rPr>
-          <w:rFonts w:ascii="Times New Roman" w:hAnsi="Times New Roman" w:eastAsia="Times New Roman" w:cs="Times New Roman"/>
-          <w:color w:val="000000"/>
-        </w:rPr>
-      </w:pPr>
-      <w:r>
+      </w:pPr>
+      <w:r>
+        <w:rPr>
+          <w:rFonts w:eastAsia="Times New Roman" w:cs="Times New Roman" w:ascii="Times New Roman" w:hAnsi="Times New Roman"/>
+          <w:color w:val="000000"/>
+        </w:rPr>
+        <w:t>4.1.1 The system shall allow the user to delete any saved schedule.</w:t>
+      </w:r>
+    </w:p>
+    <w:p>
+      <w:pPr>
+        <w:pStyle w:val="Normal"/>
+        <w:spacing w:lineRule="auto" w:line="240" w:before="0" w:after="0"/>
+        <w:ind w:left="1440" w:right="0" w:hanging="0"/>
+        <w:rPr>
+          <w:rFonts w:ascii="Times New Roman" w:hAnsi="Times New Roman" w:eastAsia="Times New Roman" w:cs="Times New Roman"/>
+          <w:color w:val="000000"/>
+        </w:rPr>
+      </w:pPr>
+      <w:r>
+        <w:rPr>
+          <w:rFonts w:eastAsia="Times New Roman" w:cs="Times New Roman" w:ascii="Times New Roman" w:hAnsi="Times New Roman"/>
+          <w:color w:val="000000"/>
+        </w:rPr>
+      </w:r>
+    </w:p>
+    <w:p>
+      <w:pPr>
+        <w:pStyle w:val="Normal"/>
+        <w:spacing w:lineRule="auto" w:line="240" w:before="0" w:after="0"/>
+        <w:ind w:left="1440" w:right="0" w:hanging="0"/>
+        <w:rPr>
+          <w:rFonts w:ascii="Times New Roman" w:hAnsi="Times New Roman" w:eastAsia="Times New Roman" w:cs="Times New Roman"/>
+          <w:color w:val="000000"/>
+          <w:u w:val="single"/>
+        </w:rPr>
+      </w:pPr>
+      <w:r>
+        <w:rPr>
+          <w:rFonts w:eastAsia="Times New Roman" w:cs="Times New Roman" w:ascii="Times New Roman" w:hAnsi="Times New Roman"/>
+          <w:color w:val="000000"/>
+          <w:u w:val="single"/>
+        </w:rPr>
+        <w:t>4.2 Functional System Requirements:</w:t>
+      </w:r>
+    </w:p>
+    <w:p>
+      <w:pPr>
+        <w:pStyle w:val="Normal"/>
+        <w:spacing w:lineRule="auto" w:line="240" w:before="0" w:after="0"/>
+        <w:ind w:left="1440" w:right="0" w:hanging="0"/>
+        <w:rPr>
+          <w:rFonts w:ascii="Times New Roman" w:hAnsi="Times New Roman" w:eastAsia="Times New Roman" w:cs="Times New Roman"/>
+          <w:color w:val="000000"/>
+        </w:rPr>
+      </w:pPr>
+      <w:r>
+        <w:rPr>
+          <w:rFonts w:eastAsia="Times New Roman" w:cs="Times New Roman" w:ascii="Times New Roman" w:hAnsi="Times New Roman"/>
+          <w:color w:val="000000"/>
+        </w:rPr>
+      </w:r>
+    </w:p>
+    <w:p>
+      <w:pPr>
+        <w:pStyle w:val="Normal"/>
+        <w:spacing w:lineRule="auto" w:line="240" w:before="0" w:after="0"/>
+        <w:ind w:left="1440" w:right="0" w:hanging="0"/>
         <w:rPr/>
+      </w:pPr>
+      <w:r>
+        <w:rPr>
+          <w:rFonts w:eastAsia="Times New Roman" w:cs="Times New Roman" w:ascii="Times New Roman" w:hAnsi="Times New Roman"/>
+          <w:color w:val="000000"/>
+        </w:rPr>
+        <w:t>4.2.1 The system shall provide the user with a “Delete” option when a schedule is being displayed.</w:t>
+      </w:r>
+    </w:p>
+    <w:p>
+      <w:pPr>
+        <w:pStyle w:val="Normal"/>
+        <w:spacing w:lineRule="auto" w:line="240" w:before="0" w:after="0"/>
+        <w:ind w:left="1440" w:right="0" w:hanging="0"/>
+        <w:rPr>
+          <w:rFonts w:ascii="Times New Roman" w:hAnsi="Times New Roman" w:eastAsia="Times New Roman" w:cs="Times New Roman"/>
+          <w:color w:val="000000"/>
+        </w:rPr>
+      </w:pPr>
+      <w:r>
+        <w:rPr>
+          <w:rFonts w:eastAsia="Times New Roman" w:cs="Times New Roman" w:ascii="Times New Roman" w:hAnsi="Times New Roman"/>
+          <w:color w:val="000000"/>
+        </w:rPr>
+      </w:r>
+    </w:p>
+    <w:p>
+      <w:pPr>
+        <w:pStyle w:val="Normal"/>
+        <w:spacing w:lineRule="auto" w:line="240" w:before="0" w:after="0"/>
+        <w:ind w:left="1440" w:right="0" w:hanging="0"/>
+        <w:rPr>
+          <w:rFonts w:ascii="Times New Roman" w:hAnsi="Times New Roman" w:eastAsia="Times New Roman" w:cs="Times New Roman"/>
+          <w:color w:val="000000"/>
+          <w:u w:val="single"/>
+        </w:rPr>
+      </w:pPr>
+      <w:r>
+        <w:rPr>
+          <w:rFonts w:eastAsia="Times New Roman" w:cs="Times New Roman" w:ascii="Times New Roman" w:hAnsi="Times New Roman"/>
+          <w:color w:val="000000"/>
+          <w:u w:val="single"/>
+        </w:rPr>
+        <w:t>4.3 Non-Functional Requirements:</w:t>
+      </w:r>
+    </w:p>
+    <w:p>
+      <w:pPr>
+        <w:pStyle w:val="Normal"/>
+        <w:spacing w:lineRule="auto" w:line="240" w:before="0" w:after="0"/>
+        <w:ind w:left="720" w:right="0" w:hanging="0"/>
+        <w:rPr>
+          <w:rFonts w:ascii="Times New Roman" w:hAnsi="Times New Roman" w:eastAsia="Times New Roman" w:cs="Times New Roman"/>
+          <w:color w:val="000000"/>
+          <w:u w:val="single"/>
+        </w:rPr>
+      </w:pPr>
+      <w:r>
+        <w:rPr>
+          <w:rFonts w:eastAsia="Times New Roman" w:cs="Times New Roman" w:ascii="Times New Roman" w:hAnsi="Times New Roman"/>
+          <w:color w:val="000000"/>
+          <w:u w:val="single"/>
+        </w:rPr>
       </w:r>
     </w:p>
     <w:p>
@@ -5922,228 +5916,7 @@
           <w:rFonts w:eastAsia="Times New Roman" w:cs="Times New Roman" w:ascii="Times New Roman" w:hAnsi="Times New Roman"/>
           <w:color w:val="000000"/>
         </w:rPr>
-        <w:t>4.1.</w:t>
-      </w:r>
-      <w:r>
-        <w:rPr>
-          <w:rFonts w:eastAsia="Times New Roman" w:cs="Times New Roman" w:ascii="Times New Roman" w:hAnsi="Times New Roman"/>
-          <w:color w:val="000000"/>
-        </w:rPr>
-        <w:t>1</w:t>
-      </w:r>
-      <w:r>
-        <w:rPr>
-          <w:rFonts w:eastAsia="Times New Roman" w:cs="Times New Roman" w:ascii="Times New Roman" w:hAnsi="Times New Roman"/>
-          <w:color w:val="000000"/>
-        </w:rPr>
-        <w:t xml:space="preserve"> The system shall allow the user to delete any </w:t>
-      </w:r>
-      <w:r>
-        <w:rPr>
-          <w:rFonts w:eastAsia="Times New Roman" w:cs="Times New Roman" w:ascii="Times New Roman" w:hAnsi="Times New Roman"/>
-          <w:color w:val="000000"/>
-        </w:rPr>
-        <w:t xml:space="preserve">saved </w:t>
-      </w:r>
-      <w:r>
-        <w:rPr>
-          <w:rFonts w:eastAsia="Times New Roman" w:cs="Times New Roman" w:ascii="Times New Roman" w:hAnsi="Times New Roman"/>
-          <w:color w:val="000000"/>
-        </w:rPr>
-        <w:t>schedule.</w:t>
-      </w:r>
-    </w:p>
-    <w:p>
-      <w:pPr>
-        <w:pStyle w:val="Normal"/>
-        <w:spacing w:lineRule="auto" w:line="240" w:before="0" w:after="0"/>
-        <w:ind w:left="1440" w:right="0" w:hanging="0"/>
-        <w:rPr>
-          <w:rFonts w:ascii="Times New Roman" w:hAnsi="Times New Roman" w:eastAsia="Times New Roman" w:cs="Times New Roman"/>
-          <w:color w:val="000000"/>
-        </w:rPr>
-      </w:pPr>
-      <w:r>
-        <w:rPr>
-          <w:rFonts w:eastAsia="Times New Roman" w:cs="Times New Roman" w:ascii="Times New Roman" w:hAnsi="Times New Roman"/>
-          <w:color w:val="000000"/>
-        </w:rPr>
-      </w:r>
-    </w:p>
-    <w:p>
-      <w:pPr>
-        <w:pStyle w:val="Normal"/>
-        <w:spacing w:lineRule="auto" w:line="240" w:before="0" w:after="0"/>
-        <w:ind w:left="1440" w:right="0" w:hanging="0"/>
-        <w:rPr>
-          <w:rFonts w:ascii="Times New Roman" w:hAnsi="Times New Roman" w:eastAsia="Times New Roman" w:cs="Times New Roman"/>
-          <w:color w:val="000000"/>
-          <w:u w:val="single"/>
-        </w:rPr>
-      </w:pPr>
-      <w:r>
-        <w:rPr>
-          <w:rFonts w:eastAsia="Times New Roman" w:cs="Times New Roman" w:ascii="Times New Roman" w:hAnsi="Times New Roman"/>
-          <w:color w:val="000000"/>
-          <w:u w:val="single"/>
-        </w:rPr>
-        <w:t>4.2 Functional System Requirements:</w:t>
-      </w:r>
-    </w:p>
-    <w:p>
-      <w:pPr>
-        <w:pStyle w:val="Normal"/>
-        <w:spacing w:lineRule="auto" w:line="240" w:before="0" w:after="0"/>
-        <w:ind w:left="1440" w:right="0" w:hanging="0"/>
-        <w:rPr>
-          <w:rFonts w:ascii="Times New Roman" w:hAnsi="Times New Roman" w:eastAsia="Times New Roman" w:cs="Times New Roman"/>
-          <w:color w:val="000000"/>
-        </w:rPr>
-      </w:pPr>
-      <w:r>
-        <w:rPr/>
-      </w:r>
-    </w:p>
-    <w:p>
-      <w:pPr>
-        <w:pStyle w:val="Normal"/>
-        <w:spacing w:lineRule="auto" w:line="240" w:before="0" w:after="0"/>
-        <w:ind w:left="1440" w:right="0" w:hanging="0"/>
-        <w:rPr/>
-      </w:pPr>
-      <w:r>
-        <w:rPr>
-          <w:rFonts w:eastAsia="Times New Roman" w:cs="Times New Roman" w:ascii="Times New Roman" w:hAnsi="Times New Roman"/>
-          <w:color w:val="000000"/>
-        </w:rPr>
-        <w:t>4.2.</w:t>
-      </w:r>
-      <w:r>
-        <w:rPr>
-          <w:rFonts w:eastAsia="Times New Roman" w:cs="Times New Roman" w:ascii="Times New Roman" w:hAnsi="Times New Roman"/>
-          <w:color w:val="000000"/>
-        </w:rPr>
-        <w:t>1</w:t>
-      </w:r>
-      <w:r>
-        <w:rPr>
-          <w:rFonts w:eastAsia="Times New Roman" w:cs="Times New Roman" w:ascii="Times New Roman" w:hAnsi="Times New Roman"/>
-          <w:color w:val="000000"/>
-        </w:rPr>
-        <w:t xml:space="preserve"> The system shall provide the user wit</w:t>
-      </w:r>
-      <w:r>
-        <w:rPr>
-          <w:rFonts w:eastAsia="Times New Roman" w:cs="Times New Roman" w:ascii="Times New Roman" w:hAnsi="Times New Roman"/>
-          <w:color w:val="000000"/>
-        </w:rPr>
-        <w:t xml:space="preserve">h a </w:t>
-      </w:r>
-      <w:r>
-        <w:rPr>
-          <w:rFonts w:eastAsia="Times New Roman" w:cs="Times New Roman" w:ascii="Times New Roman" w:hAnsi="Times New Roman"/>
-          <w:color w:val="000000"/>
-        </w:rPr>
-        <w:t xml:space="preserve">“Delete” option </w:t>
-      </w:r>
-      <w:r>
-        <w:rPr>
-          <w:rFonts w:eastAsia="Times New Roman" w:cs="Times New Roman" w:ascii="Times New Roman" w:hAnsi="Times New Roman"/>
-          <w:color w:val="000000"/>
-        </w:rPr>
-        <w:t>when a schedule is being displayed</w:t>
-      </w:r>
-      <w:r>
-        <w:rPr>
-          <w:rFonts w:eastAsia="Times New Roman" w:cs="Times New Roman" w:ascii="Times New Roman" w:hAnsi="Times New Roman"/>
-          <w:color w:val="000000"/>
-        </w:rPr>
-        <w:t>.</w:t>
-      </w:r>
-    </w:p>
-    <w:p>
-      <w:pPr>
-        <w:pStyle w:val="Normal"/>
-        <w:spacing w:lineRule="auto" w:line="240" w:before="0" w:after="0"/>
-        <w:ind w:left="1440" w:right="0" w:hanging="0"/>
-        <w:rPr>
-          <w:rFonts w:ascii="Times New Roman" w:hAnsi="Times New Roman" w:eastAsia="Times New Roman" w:cs="Times New Roman"/>
-          <w:color w:val="000000"/>
-        </w:rPr>
-      </w:pPr>
-      <w:r>
-        <w:rPr>
-          <w:rFonts w:eastAsia="Times New Roman" w:cs="Times New Roman" w:ascii="Times New Roman" w:hAnsi="Times New Roman"/>
-          <w:color w:val="000000"/>
-        </w:rPr>
-      </w:r>
-    </w:p>
-    <w:p>
-      <w:pPr>
-        <w:pStyle w:val="Normal"/>
-        <w:spacing w:lineRule="auto" w:line="240" w:before="0" w:after="0"/>
-        <w:ind w:left="1440" w:right="0" w:hanging="0"/>
-        <w:rPr>
-          <w:rFonts w:ascii="Times New Roman" w:hAnsi="Times New Roman" w:eastAsia="Times New Roman" w:cs="Times New Roman"/>
-          <w:color w:val="000000"/>
-          <w:u w:val="single"/>
-        </w:rPr>
-      </w:pPr>
-      <w:r>
-        <w:rPr>
-          <w:rFonts w:eastAsia="Times New Roman" w:cs="Times New Roman" w:ascii="Times New Roman" w:hAnsi="Times New Roman"/>
-          <w:color w:val="000000"/>
-          <w:u w:val="single"/>
-        </w:rPr>
-        <w:t>4.3 Non-Functional Requirements:</w:t>
-      </w:r>
-    </w:p>
-    <w:p>
-      <w:pPr>
-        <w:pStyle w:val="Normal"/>
-        <w:spacing w:lineRule="auto" w:line="240" w:before="0" w:after="0"/>
-        <w:ind w:left="720" w:right="0" w:hanging="0"/>
-        <w:rPr>
-          <w:rFonts w:ascii="Times New Roman" w:hAnsi="Times New Roman" w:eastAsia="Times New Roman" w:cs="Times New Roman"/>
-          <w:color w:val="000000"/>
-          <w:u w:val="single"/>
-        </w:rPr>
-      </w:pPr>
-      <w:r>
-        <w:rPr>
-          <w:rFonts w:eastAsia="Times New Roman" w:cs="Times New Roman" w:ascii="Times New Roman" w:hAnsi="Times New Roman"/>
-          <w:color w:val="000000"/>
-          <w:u w:val="single"/>
-        </w:rPr>
-      </w:r>
-    </w:p>
-    <w:p>
-      <w:pPr>
-        <w:pStyle w:val="Normal"/>
-        <w:spacing w:lineRule="auto" w:line="240" w:before="0" w:after="0"/>
-        <w:ind w:left="1440" w:right="0" w:hanging="0"/>
-        <w:rPr/>
-      </w:pPr>
-      <w:r>
-        <w:rPr>
-          <w:rFonts w:eastAsia="Times New Roman" w:cs="Times New Roman" w:ascii="Times New Roman" w:hAnsi="Times New Roman"/>
-          <w:color w:val="000000"/>
-        </w:rPr>
-        <w:t>4.3.1 The system shall store the user’s list of saved schedule</w:t>
-      </w:r>
-      <w:r>
-        <w:rPr>
-          <w:rFonts w:eastAsia="Times New Roman" w:cs="Times New Roman" w:ascii="Times New Roman" w:hAnsi="Times New Roman"/>
-          <w:color w:val="000000"/>
-        </w:rPr>
-        <w:t>s</w:t>
-      </w:r>
-      <w:r>
-        <w:rPr>
-          <w:rFonts w:eastAsia="Times New Roman" w:cs="Times New Roman" w:ascii="Times New Roman" w:hAnsi="Times New Roman"/>
-          <w:color w:val="000000"/>
-        </w:rPr>
-        <w:t xml:space="preserve"> in a single file not exceeding 25MB.</w:t>
+        <w:t>4.3.1 The system shall store the user’s list of saved schedules in a single file not exceeding 25MB.</w:t>
       </w:r>
     </w:p>
     <w:p>
@@ -10550,35 +10323,7 @@
           <w:rFonts w:eastAsia="Times New Roman" w:cs="Times New Roman" w:ascii="Times New Roman" w:hAnsi="Times New Roman"/>
           <w:color w:val="000000"/>
         </w:rPr>
-        <w:t xml:space="preserve">18.1.1 The system shall allow user </w:t>
-      </w:r>
-      <w:r>
-        <w:rPr>
-          <w:rFonts w:eastAsia="Times New Roman" w:cs="Times New Roman" w:ascii="Times New Roman" w:hAnsi="Times New Roman"/>
-          <w:color w:val="000000"/>
-        </w:rPr>
-        <w:t xml:space="preserve">to </w:t>
-      </w:r>
-      <w:r>
-        <w:rPr>
-          <w:rFonts w:eastAsia="Times New Roman" w:cs="Times New Roman" w:ascii="Times New Roman" w:hAnsi="Times New Roman"/>
-          <w:color w:val="000000"/>
-        </w:rPr>
-        <w:t>temporar</w:t>
-      </w:r>
-      <w:r>
-        <w:rPr>
-          <w:rFonts w:eastAsia="Times New Roman" w:cs="Times New Roman" w:ascii="Times New Roman" w:hAnsi="Times New Roman"/>
-          <w:color w:val="000000"/>
-        </w:rPr>
-        <w:t>ily disable events on their active schedules</w:t>
-      </w:r>
-      <w:r>
-        <w:rPr>
-          <w:rFonts w:eastAsia="Times New Roman" w:cs="Times New Roman" w:ascii="Times New Roman" w:hAnsi="Times New Roman"/>
-          <w:color w:val="000000"/>
-        </w:rPr>
-        <w:t xml:space="preserve"> for the day without affecting the stored version of the schedule.</w:t>
+        <w:t>18.1.1 The system shall allow user to temporarily disable events on their active schedules for the day without affecting the stored version of the schedule.</w:t>
       </w:r>
     </w:p>
     <w:p>
@@ -10649,14 +10394,7 @@
           <w:rFonts w:eastAsia="Times New Roman" w:cs="Times New Roman" w:ascii="Times New Roman" w:hAnsi="Times New Roman"/>
           <w:color w:val="000000"/>
         </w:rPr>
-        <w:t xml:space="preserve">18.2.1 The system shall </w:t>
-      </w:r>
-      <w:r>
-        <w:rPr>
-          <w:rFonts w:eastAsia="Times New Roman" w:cs="Times New Roman" w:ascii="Times New Roman" w:hAnsi="Times New Roman"/>
-          <w:color w:val="000000"/>
-        </w:rPr>
-        <w:t>give the user an option to temporarily disable an event/course when it is being viewed by the user.</w:t>
+        <w:t>18.2.1 The system shall give the user an option to temporarily disable an event/course when it is being viewed by the user.</w:t>
       </w:r>
     </w:p>
     <w:p>
@@ -10671,35 +10409,7 @@
           <w:rFonts w:eastAsia="Times New Roman" w:cs="Times New Roman" w:ascii="Times New Roman" w:hAnsi="Times New Roman"/>
           <w:color w:val="000000"/>
         </w:rPr>
-        <w:t xml:space="preserve">18.2.2 A temporary </w:t>
-      </w:r>
-      <w:r>
-        <w:rPr>
-          <w:rFonts w:eastAsia="Times New Roman" w:cs="Times New Roman" w:ascii="Times New Roman" w:hAnsi="Times New Roman"/>
-          <w:color w:val="000000"/>
-        </w:rPr>
-        <w:t>deactivation</w:t>
-      </w:r>
-      <w:r>
-        <w:rPr>
-          <w:rFonts w:eastAsia="Times New Roman" w:cs="Times New Roman" w:ascii="Times New Roman" w:hAnsi="Times New Roman"/>
-          <w:color w:val="000000"/>
-        </w:rPr>
-        <w:t xml:space="preserve"> will not affect </w:t>
-      </w:r>
-      <w:r>
-        <w:rPr>
-          <w:rFonts w:eastAsia="Times New Roman" w:cs="Times New Roman" w:ascii="Times New Roman" w:hAnsi="Times New Roman"/>
-          <w:color w:val="000000"/>
-        </w:rPr>
-        <w:t>the</w:t>
-      </w:r>
-      <w:r>
-        <w:rPr>
-          <w:rFonts w:eastAsia="Times New Roman" w:cs="Times New Roman" w:ascii="Times New Roman" w:hAnsi="Times New Roman"/>
-          <w:color w:val="000000"/>
-        </w:rPr>
-        <w:t xml:space="preserve"> general schedule</w:t>
+        <w:t>18.2.2 A temporary deactivation will not affect the general schedule</w:t>
       </w:r>
     </w:p>
     <w:p>
@@ -10714,21 +10424,7 @@
           <w:rFonts w:eastAsia="Times New Roman" w:cs="Times New Roman" w:ascii="Times New Roman" w:hAnsi="Times New Roman"/>
           <w:color w:val="000000"/>
         </w:rPr>
-        <w:t xml:space="preserve">18.2.3 A temporarily changed schedule has higher priority than the general schedule </w:t>
-      </w:r>
-      <w:r>
-        <w:rPr>
-          <w:rFonts w:eastAsia="Times New Roman" w:cs="Times New Roman" w:ascii="Times New Roman" w:hAnsi="Times New Roman"/>
-          <w:color w:val="000000"/>
-        </w:rPr>
-        <w:t>for routing and notification consideration</w:t>
-      </w:r>
-      <w:r>
-        <w:rPr>
-          <w:rFonts w:eastAsia="Times New Roman" w:cs="Times New Roman" w:ascii="Times New Roman" w:hAnsi="Times New Roman"/>
-          <w:color w:val="000000"/>
-        </w:rPr>
-        <w:t>.</w:t>
+        <w:t>18.2.3 A temporarily changed schedule has higher priority than the general schedule for routing and notification consideration.</w:t>
       </w:r>
     </w:p>
     <w:p>
@@ -13405,10 +13101,7 @@
         <w:rPr/>
       </w:pPr>
       <w:r>
-        <w:rPr>
-          <w:rFonts w:eastAsia="Times New Roman" w:cs="Times New Roman" w:ascii="Times New Roman" w:hAnsi="Times New Roman"/>
-          <w:color w:val="000000"/>
-        </w:rPr>
+        <w:rPr/>
         <w:drawing>
           <wp:inline distT="0" distB="0" distL="0" distR="0">
             <wp:extent cx="4937760" cy="3987800"/>
@@ -14433,10 +14126,7 @@
         </w:rPr>
       </w:pPr>
       <w:r>
-        <w:rPr>
-          <w:rFonts w:eastAsia="Times New Roman" w:cs="Times New Roman" w:ascii="Times New Roman" w:hAnsi="Times New Roman"/>
-          <w:color w:val="000000"/>
-        </w:rPr>
+        <w:rPr/>
         <w:drawing>
           <wp:inline distT="0" distB="0" distL="0" distR="0">
             <wp:extent cx="4937760" cy="3456305"/>
@@ -14489,63 +14179,7 @@
           <w:rFonts w:eastAsia="Times New Roman" w:cs="Times New Roman" w:ascii="Times New Roman" w:hAnsi="Times New Roman"/>
           <w:color w:val="000000"/>
         </w:rPr>
-        <w:t>Figure 3.2.2. Use cases 1-</w:t>
-      </w:r>
-      <w:r>
-        <w:rPr>
-          <w:rFonts w:eastAsia="Times New Roman" w:cs="Times New Roman" w:ascii="Times New Roman" w:hAnsi="Times New Roman"/>
-          <w:color w:val="000000"/>
-        </w:rPr>
-        <w:t xml:space="preserve">4, </w:t>
-      </w:r>
-      <w:r>
-        <w:rPr>
-          <w:rFonts w:eastAsia="Times New Roman" w:cs="Times New Roman" w:ascii="Times New Roman" w:hAnsi="Times New Roman"/>
-          <w:color w:val="000000"/>
-        </w:rPr>
-        <w:t>1</w:t>
-      </w:r>
-      <w:r>
-        <w:rPr>
-          <w:rFonts w:eastAsia="Times New Roman" w:cs="Times New Roman" w:ascii="Times New Roman" w:hAnsi="Times New Roman"/>
-          <w:color w:val="000000"/>
-        </w:rPr>
-        <w:t>6</w:t>
-      </w:r>
-      <w:r>
-        <w:rPr>
-          <w:rFonts w:eastAsia="Times New Roman" w:cs="Times New Roman" w:ascii="Times New Roman" w:hAnsi="Times New Roman"/>
-          <w:color w:val="000000"/>
-        </w:rPr>
-        <w:t xml:space="preserve">, </w:t>
-      </w:r>
-      <w:r>
-        <w:rPr>
-          <w:rFonts w:eastAsia="Times New Roman" w:cs="Times New Roman" w:ascii="Times New Roman" w:hAnsi="Times New Roman"/>
-          <w:color w:val="000000"/>
-        </w:rPr>
-        <w:t>and</w:t>
-      </w:r>
-      <w:r>
-        <w:rPr>
-          <w:rFonts w:eastAsia="Times New Roman" w:cs="Times New Roman" w:ascii="Times New Roman" w:hAnsi="Times New Roman"/>
-          <w:color w:val="000000"/>
-        </w:rPr>
-        <w:t xml:space="preserve"> </w:t>
-      </w:r>
-      <w:r>
-        <w:rPr>
-          <w:rFonts w:eastAsia="Times New Roman" w:cs="Times New Roman" w:ascii="Times New Roman" w:hAnsi="Times New Roman"/>
-          <w:color w:val="000000"/>
-        </w:rPr>
-        <w:t>18-20</w:t>
-      </w:r>
-      <w:r>
-        <w:rPr>
-          <w:rFonts w:eastAsia="Times New Roman" w:cs="Times New Roman" w:ascii="Times New Roman" w:hAnsi="Times New Roman"/>
-          <w:color w:val="000000"/>
-        </w:rPr>
-        <w:t>.</w:t>
+        <w:t>Figure 3.2.2. Use cases 1-4, 16, and 18-20.</w:t>
       </w:r>
     </w:p>
     <w:p>
@@ -14634,21 +14268,7 @@
           <w:rFonts w:eastAsia="Times New Roman" w:cs="Times New Roman" w:ascii="Times New Roman" w:hAnsi="Times New Roman"/>
           <w:color w:val="000000"/>
         </w:rPr>
-        <w:t xml:space="preserve"> This user case will allow user to delete a previously created class schedu</w:t>
-      </w:r>
-      <w:r>
-        <w:rPr>
-          <w:rFonts w:eastAsia="Times New Roman" w:cs="Times New Roman" w:ascii="Times New Roman" w:hAnsi="Times New Roman"/>
-          <w:color w:val="000000"/>
-        </w:rPr>
-        <w:t>l</w:t>
-      </w:r>
-      <w:r>
-        <w:rPr>
-          <w:rFonts w:eastAsia="Times New Roman" w:cs="Times New Roman" w:ascii="Times New Roman" w:hAnsi="Times New Roman"/>
-          <w:color w:val="000000"/>
-        </w:rPr>
-        <w:t>e.</w:t>
+        <w:t xml:space="preserve"> This user case will allow user to delete a previously created class schedule.</w:t>
       </w:r>
     </w:p>
     <w:p>
@@ -14922,21 +14542,7 @@
           <w:rFonts w:eastAsia="Times New Roman" w:cs="Times New Roman" w:ascii="Times New Roman" w:hAnsi="Times New Roman"/>
           <w:color w:val="000000"/>
         </w:rPr>
-        <w:t xml:space="preserve"> </w:t>
-      </w:r>
-      <w:r>
-        <w:rPr>
-          <w:rFonts w:eastAsia="Times New Roman" w:cs="Times New Roman" w:ascii="Times New Roman" w:hAnsi="Times New Roman"/>
-          <w:color w:val="000000"/>
-        </w:rPr>
-        <w:t xml:space="preserve">Navigate to </w:t>
-      </w:r>
-      <w:r>
-        <w:rPr>
-          <w:rFonts w:eastAsia="Times New Roman" w:cs="Times New Roman" w:ascii="Times New Roman" w:hAnsi="Times New Roman"/>
-          <w:color w:val="000000"/>
-        </w:rPr>
-        <w:t>Campus Destinations</w:t>
+        <w:t xml:space="preserve"> Navigate to Campus Destinations</w:t>
       </w:r>
     </w:p>
     <w:p>
@@ -15213,14 +14819,7 @@
           <w:rFonts w:eastAsia="Times New Roman" w:cs="Times New Roman" w:ascii="Times New Roman" w:hAnsi="Times New Roman"/>
           <w:color w:val="000000"/>
         </w:rPr>
-        <w:t xml:space="preserve"> </w:t>
-      </w:r>
-      <w:r>
-        <w:rPr>
-          <w:rFonts w:eastAsia="Times New Roman" w:cs="Times New Roman" w:ascii="Times New Roman" w:hAnsi="Times New Roman"/>
-          <w:color w:val="000000"/>
-        </w:rPr>
-        <w:t>Cull Routing Destinations</w:t>
+        <w:t xml:space="preserve"> Cull Routing Destinations</w:t>
       </w:r>
     </w:p>
     <w:p>
@@ -15243,28 +14842,7 @@
           <w:rFonts w:eastAsia="Times New Roman" w:cs="Times New Roman" w:ascii="Times New Roman" w:hAnsi="Times New Roman"/>
           <w:color w:val="000000"/>
         </w:rPr>
-        <w:t xml:space="preserve"> After </w:t>
-      </w:r>
-      <w:r>
-        <w:rPr>
-          <w:rFonts w:eastAsia="Times New Roman" w:cs="Times New Roman" w:ascii="Times New Roman" w:hAnsi="Times New Roman"/>
-          <w:color w:val="000000"/>
-        </w:rPr>
-        <w:t xml:space="preserve">a class ends, </w:t>
-      </w:r>
-      <w:r>
-        <w:rPr>
-          <w:rFonts w:eastAsia="Times New Roman" w:cs="Times New Roman" w:ascii="Times New Roman" w:hAnsi="Times New Roman"/>
-          <w:color w:val="000000"/>
-        </w:rPr>
-        <w:t xml:space="preserve">the map and schedule will automatically </w:t>
-      </w:r>
-      <w:r>
-        <w:rPr>
-          <w:rFonts w:eastAsia="Times New Roman" w:cs="Times New Roman" w:ascii="Times New Roman" w:hAnsi="Times New Roman"/>
-          <w:color w:val="000000"/>
-        </w:rPr>
-        <w:t>remove that class from their lists for the day.</w:t>
+        <w:t xml:space="preserve"> After a class ends, the map and schedule will automatically remove that class from their lists for the day.</w:t>
       </w:r>
     </w:p>
     <w:p>
@@ -15479,10 +15057,7 @@
         <w:rPr/>
       </w:pPr>
       <w:r>
-        <w:rPr>
-          <w:rFonts w:eastAsia="Times New Roman" w:cs="Times New Roman" w:ascii="Times New Roman" w:hAnsi="Times New Roman"/>
-          <w:color w:val="000000"/>
-        </w:rPr>
+        <w:rPr/>
         <w:drawing>
           <wp:inline distT="0" distB="0" distL="0" distR="0">
             <wp:extent cx="4572000" cy="2571750"/>
@@ -15535,78 +15110,54 @@
           <w:rFonts w:eastAsia="Times New Roman" w:cs="Times New Roman" w:ascii="Times New Roman" w:hAnsi="Times New Roman"/>
           <w:color w:val="000000"/>
         </w:rPr>
-        <w:t>Figure 3.2.3. Use case</w:t>
-      </w:r>
-      <w:r>
-        <w:rPr>
-          <w:rFonts w:eastAsia="Times New Roman" w:cs="Times New Roman" w:ascii="Times New Roman" w:hAnsi="Times New Roman"/>
-          <w:color w:val="000000"/>
-        </w:rPr>
-        <w:t>s</w:t>
-      </w:r>
-      <w:r>
-        <w:rPr>
-          <w:rFonts w:eastAsia="Times New Roman" w:cs="Times New Roman" w:ascii="Times New Roman" w:hAnsi="Times New Roman"/>
-          <w:color w:val="000000"/>
-        </w:rPr>
-        <w:t xml:space="preserve"> 6 </w:t>
-      </w:r>
-      <w:r>
-        <w:rPr>
-          <w:rFonts w:eastAsia="Times New Roman" w:cs="Times New Roman" w:ascii="Times New Roman" w:hAnsi="Times New Roman"/>
-          <w:color w:val="000000"/>
-        </w:rPr>
-        <w:t>and 12</w:t>
-      </w:r>
-      <w:r>
-        <w:rPr>
-          <w:rFonts w:eastAsia="Times New Roman" w:cs="Times New Roman" w:ascii="Times New Roman" w:hAnsi="Times New Roman"/>
-          <w:color w:val="000000"/>
-        </w:rPr>
-        <w:t>.</w:t>
-      </w:r>
-    </w:p>
-    <w:p>
-      <w:pPr>
-        <w:pStyle w:val="Normal"/>
-        <w:spacing w:lineRule="auto" w:line="240" w:before="0" w:after="0"/>
-        <w:ind w:left="720" w:right="0" w:hanging="0"/>
-        <w:rPr>
-          <w:rFonts w:ascii="Times New Roman" w:hAnsi="Times New Roman" w:eastAsia="Times New Roman" w:cs="Times New Roman"/>
-          <w:color w:val="000000"/>
-        </w:rPr>
-      </w:pPr>
-      <w:r>
-        <w:rPr>
-          <w:rFonts w:eastAsia="Times New Roman" w:cs="Times New Roman" w:ascii="Times New Roman" w:hAnsi="Times New Roman"/>
-          <w:color w:val="000000"/>
-        </w:rPr>
-      </w:r>
-    </w:p>
-    <w:p>
-      <w:pPr>
-        <w:pStyle w:val="Normal"/>
-        <w:spacing w:lineRule="auto" w:line="240" w:before="0" w:after="0"/>
-        <w:ind w:left="720" w:right="0" w:hanging="0"/>
-        <w:rPr>
-          <w:rFonts w:ascii="Times New Roman" w:hAnsi="Times New Roman" w:eastAsia="Times New Roman" w:cs="Times New Roman"/>
-          <w:color w:val="000000"/>
-          <w:u w:val="single"/>
-        </w:rPr>
-      </w:pPr>
-      <w:r>
+        <w:t>Figure 3.2.3. Use cases 6 and 12.</w:t>
+      </w:r>
+    </w:p>
+    <w:p>
+      <w:pPr>
+        <w:pStyle w:val="Normal"/>
+        <w:spacing w:lineRule="auto" w:line="240" w:before="0" w:after="0"/>
+        <w:ind w:left="720" w:right="0" w:hanging="0"/>
+        <w:rPr>
+          <w:rFonts w:ascii="Times New Roman" w:hAnsi="Times New Roman" w:eastAsia="Times New Roman" w:cs="Times New Roman"/>
+          <w:color w:val="000000"/>
+        </w:rPr>
+      </w:pPr>
+      <w:r>
+        <w:rPr>
+          <w:rFonts w:eastAsia="Times New Roman" w:cs="Times New Roman" w:ascii="Times New Roman" w:hAnsi="Times New Roman"/>
+          <w:color w:val="000000"/>
+        </w:rPr>
+      </w:r>
+    </w:p>
+    <w:p>
+      <w:pPr>
+        <w:pStyle w:val="Normal"/>
+        <w:spacing w:lineRule="auto" w:line="240" w:before="0" w:after="0"/>
+        <w:ind w:left="720" w:right="0" w:hanging="0"/>
+        <w:rPr>
+          <w:rFonts w:ascii="Times New Roman" w:hAnsi="Times New Roman" w:eastAsia="Times New Roman" w:cs="Times New Roman"/>
+          <w:color w:val="000000"/>
+          <w:u w:val="single"/>
+        </w:rPr>
+      </w:pPr>
+      <w:r>
+        <w:rPr>
+          <w:rFonts w:eastAsia="Times New Roman" w:cs="Times New Roman" w:ascii="Times New Roman" w:hAnsi="Times New Roman"/>
+          <w:color w:val="000000"/>
+          <w:u w:val="single"/>
+        </w:rPr>
+      </w:r>
+      <w:r>
+        <w:br w:type="page"/>
+      </w:r>
+    </w:p>
+    <w:p>
+      <w:pPr>
+        <w:pStyle w:val="Normal"/>
+        <w:spacing w:lineRule="auto" w:line="240" w:before="0" w:after="0"/>
+        <w:ind w:left="720" w:right="0" w:hanging="0"/>
         <w:rPr/>
-      </w:r>
-      <w:r>
-        <w:br w:type="page"/>
-      </w:r>
-    </w:p>
-    <w:p>
-      <w:pPr>
-        <w:pStyle w:val="Normal"/>
-        <w:spacing w:lineRule="auto" w:line="240" w:before="0" w:after="0"/>
-        <w:ind w:left="720" w:right="0" w:hanging="0"/>
-        <w:rPr/>
       </w:pPr>
       <w:r>
         <w:rPr>
@@ -15640,21 +15191,7 @@
           <w:rFonts w:eastAsia="Times New Roman" w:cs="Times New Roman" w:ascii="Times New Roman" w:hAnsi="Times New Roman"/>
           <w:color w:val="000000"/>
         </w:rPr>
-        <w:t xml:space="preserve"> </w:t>
-      </w:r>
-      <w:r>
-        <w:rPr>
-          <w:rFonts w:eastAsia="Times New Roman" w:cs="Times New Roman" w:ascii="Times New Roman" w:hAnsi="Times New Roman"/>
-          <w:color w:val="000000"/>
-        </w:rPr>
-        <w:t xml:space="preserve">Display </w:t>
-      </w:r>
-      <w:r>
-        <w:rPr>
-          <w:rFonts w:eastAsia="Times New Roman" w:cs="Times New Roman" w:ascii="Times New Roman" w:hAnsi="Times New Roman"/>
-          <w:color w:val="000000"/>
-        </w:rPr>
-        <w:t>All Routes</w:t>
+        <w:t xml:space="preserve"> Display All Routes</w:t>
       </w:r>
     </w:p>
     <w:p>
@@ -15852,21 +15389,7 @@
           <w:rFonts w:eastAsia="Times New Roman" w:cs="Times New Roman" w:ascii="Times New Roman" w:hAnsi="Times New Roman"/>
           <w:color w:val="000000"/>
         </w:rPr>
-        <w:t xml:space="preserve"> </w:t>
-      </w:r>
-      <w:r>
-        <w:rPr>
-          <w:rFonts w:eastAsia="Times New Roman" w:cs="Times New Roman" w:ascii="Times New Roman" w:hAnsi="Times New Roman"/>
-          <w:color w:val="000000"/>
-        </w:rPr>
-        <w:t xml:space="preserve">Calculate </w:t>
-      </w:r>
-      <w:r>
-        <w:rPr>
-          <w:rFonts w:eastAsia="Times New Roman" w:cs="Times New Roman" w:ascii="Times New Roman" w:hAnsi="Times New Roman"/>
-          <w:color w:val="000000"/>
-        </w:rPr>
-        <w:t>Shortest Route</w:t>
+        <w:t xml:space="preserve"> Calculate Shortest Route</w:t>
       </w:r>
     </w:p>
     <w:p>
@@ -15987,21 +15510,7 @@
           <w:rFonts w:eastAsia="Times New Roman" w:cs="Times New Roman" w:ascii="Times New Roman" w:hAnsi="Times New Roman"/>
           <w:color w:val="000000"/>
         </w:rPr>
-        <w:t>2</w:t>
-      </w:r>
-      <w:r>
-        <w:rPr>
-          <w:rFonts w:eastAsia="Times New Roman" w:cs="Times New Roman" w:ascii="Times New Roman" w:hAnsi="Times New Roman"/>
-          <w:color w:val="000000"/>
-        </w:rPr>
-        <w:t>.</w:t>
-      </w:r>
-      <w:r>
-        <w:rPr>
-          <w:rFonts w:eastAsia="Times New Roman" w:cs="Times New Roman" w:ascii="Times New Roman" w:hAnsi="Times New Roman"/>
-          <w:color w:val="000000"/>
-        </w:rPr>
-        <w:t xml:space="preserve"> GPS takes the destination and finds the shortest route from the user</w:t>
+        <w:t>2. GPS takes the destination and finds the shortest route from the user</w:t>
       </w:r>
     </w:p>
     <w:p>
@@ -16061,14 +15570,7 @@
           <w:rFonts w:eastAsia="Times New Roman" w:cs="Times New Roman" w:ascii="Times New Roman" w:hAnsi="Times New Roman"/>
           <w:color w:val="000000"/>
         </w:rPr>
-        <w:t xml:space="preserve"> Recalculate </w:t>
-      </w:r>
-      <w:r>
-        <w:rPr>
-          <w:rFonts w:eastAsia="Times New Roman" w:cs="Times New Roman" w:ascii="Times New Roman" w:hAnsi="Times New Roman"/>
-          <w:color w:val="000000"/>
-        </w:rPr>
-        <w:t>Path</w:t>
+        <w:t xml:space="preserve"> Recalculate Path</w:t>
       </w:r>
     </w:p>
     <w:p>
@@ -16247,10 +15749,7 @@
         </w:rPr>
       </w:pPr>
       <w:r>
-        <w:rPr>
-          <w:rFonts w:eastAsia="Times New Roman" w:cs="Times New Roman" w:ascii="Times New Roman" w:hAnsi="Times New Roman"/>
-          <w:color w:val="000000"/>
-        </w:rPr>
+        <w:rPr/>
         <w:drawing>
           <wp:inline distT="0" distB="0" distL="0" distR="0">
             <wp:extent cx="4937760" cy="3584575"/>
@@ -16307,35 +15806,7 @@
           <w:rFonts w:eastAsia="Times New Roman" w:cs="Times New Roman" w:ascii="Times New Roman" w:hAnsi="Times New Roman"/>
           <w:color w:val="000000"/>
         </w:rPr>
-        <w:t xml:space="preserve">Figure 3.2.4. Use cases </w:t>
-      </w:r>
-      <w:r>
-        <w:rPr>
-          <w:rFonts w:eastAsia="Times New Roman" w:cs="Times New Roman" w:ascii="Times New Roman" w:hAnsi="Times New Roman"/>
-          <w:color w:val="000000"/>
-        </w:rPr>
-        <w:t xml:space="preserve">5, </w:t>
-      </w:r>
-      <w:r>
-        <w:rPr>
-          <w:rFonts w:eastAsia="Times New Roman" w:cs="Times New Roman" w:ascii="Times New Roman" w:hAnsi="Times New Roman"/>
-          <w:color w:val="000000"/>
-        </w:rPr>
-        <w:t xml:space="preserve">7-9, </w:t>
-      </w:r>
-      <w:r>
-        <w:rPr>
-          <w:rFonts w:eastAsia="Times New Roman" w:cs="Times New Roman" w:ascii="Times New Roman" w:hAnsi="Times New Roman"/>
-          <w:color w:val="000000"/>
-        </w:rPr>
-        <w:t>15</w:t>
-      </w:r>
-      <w:r>
-        <w:rPr>
-          <w:rFonts w:eastAsia="Times New Roman" w:cs="Times New Roman" w:ascii="Times New Roman" w:hAnsi="Times New Roman"/>
-          <w:color w:val="000000"/>
-        </w:rPr>
-        <w:t>.</w:t>
+        <w:t>Figure 3.2.4. Use cases 5, 7-9, 15.</w:t>
       </w:r>
       <w:bookmarkEnd w:id="32"/>
     </w:p>
@@ -16374,7 +15845,7 @@
           <w:color w:val="000000"/>
         </w:rPr>
         <w:drawing>
-          <wp:anchor behindDoc="0" distT="0" distB="0" distL="0" distR="0" simplePos="0" locked="0" layoutInCell="1" allowOverlap="1" relativeHeight="18">
+          <wp:anchor behindDoc="0" distT="0" distB="0" distL="0" distR="0" simplePos="0" locked="0" layoutInCell="1" allowOverlap="1" relativeHeight="2">
             <wp:simplePos x="0" y="0"/>
             <wp:positionH relativeFrom="column">
               <wp:align>center</wp:align>
@@ -16436,35 +15907,7 @@
           <w:rFonts w:eastAsia="Times New Roman" w:cs="Times New Roman" w:ascii="Times New Roman" w:hAnsi="Times New Roman"/>
           <w:color w:val="000000"/>
         </w:rPr>
-        <w:t>Figure 3.2.</w:t>
-      </w:r>
-      <w:r>
-        <w:rPr>
-          <w:rFonts w:eastAsia="Times New Roman" w:cs="Times New Roman" w:ascii="Times New Roman" w:hAnsi="Times New Roman"/>
-          <w:color w:val="000000"/>
-        </w:rPr>
-        <w:t>5</w:t>
-      </w:r>
-      <w:r>
-        <w:rPr>
-          <w:rFonts w:eastAsia="Times New Roman" w:cs="Times New Roman" w:ascii="Times New Roman" w:hAnsi="Times New Roman"/>
-          <w:color w:val="000000"/>
-        </w:rPr>
-        <w:t xml:space="preserve">. Use cases </w:t>
-      </w:r>
-      <w:r>
-        <w:rPr>
-          <w:rFonts w:eastAsia="Times New Roman" w:cs="Times New Roman" w:ascii="Times New Roman" w:hAnsi="Times New Roman"/>
-          <w:color w:val="000000"/>
-        </w:rPr>
-        <w:t>10-11</w:t>
-      </w:r>
-      <w:r>
-        <w:rPr>
-          <w:rFonts w:eastAsia="Times New Roman" w:cs="Times New Roman" w:ascii="Times New Roman" w:hAnsi="Times New Roman"/>
-          <w:color w:val="000000"/>
-        </w:rPr>
-        <w:t>.</w:t>
+        <w:t>Figure 3.2.5. Use cases 10-11.</w:t>
       </w:r>
     </w:p>
     <w:p>
@@ -16673,42 +16116,7 @@
           <w:rFonts w:eastAsia="Times New Roman" w:cs="Times New Roman" w:ascii="Times New Roman" w:hAnsi="Times New Roman"/>
           <w:color w:val="000000"/>
         </w:rPr>
-        <w:t xml:space="preserve">1. </w:t>
-      </w:r>
-      <w:r>
-        <w:rPr>
-          <w:rFonts w:eastAsia="Times New Roman" w:cs="Times New Roman" w:ascii="Times New Roman" w:hAnsi="Times New Roman"/>
-          <w:color w:val="000000"/>
-        </w:rPr>
-        <w:t xml:space="preserve">The app read route’s length from </w:t>
-      </w:r>
-      <w:r>
-        <w:rPr>
-          <w:rFonts w:eastAsia="Times New Roman" w:cs="Times New Roman" w:ascii="Times New Roman" w:hAnsi="Times New Roman"/>
-          <w:color w:val="000000"/>
-        </w:rPr>
-        <w:t>G</w:t>
-      </w:r>
-      <w:r>
-        <w:rPr>
-          <w:rFonts w:eastAsia="Times New Roman" w:cs="Times New Roman" w:ascii="Times New Roman" w:hAnsi="Times New Roman"/>
-          <w:color w:val="000000"/>
-        </w:rPr>
-        <w:t xml:space="preserve">oogle </w:t>
-      </w:r>
-      <w:r>
-        <w:rPr>
-          <w:rFonts w:eastAsia="Times New Roman" w:cs="Times New Roman" w:ascii="Times New Roman" w:hAnsi="Times New Roman"/>
-          <w:color w:val="000000"/>
-        </w:rPr>
-        <w:t>API</w:t>
-      </w:r>
-      <w:r>
-        <w:rPr>
-          <w:rFonts w:eastAsia="Times New Roman" w:cs="Times New Roman" w:ascii="Times New Roman" w:hAnsi="Times New Roman"/>
-          <w:color w:val="000000"/>
-        </w:rPr>
-        <w:t xml:space="preserve"> function</w:t>
+        <w:t>1. The app read route’s length from Google API function</w:t>
       </w:r>
     </w:p>
     <w:p>
@@ -16723,39 +16131,25 @@
           <w:rFonts w:eastAsia="Times New Roman" w:cs="Times New Roman" w:ascii="Times New Roman" w:hAnsi="Times New Roman"/>
           <w:color w:val="000000"/>
         </w:rPr>
-        <w:t xml:space="preserve">2. </w:t>
-      </w:r>
-      <w:r>
-        <w:rPr>
-          <w:rFonts w:eastAsia="Times New Roman" w:cs="Times New Roman" w:ascii="Times New Roman" w:hAnsi="Times New Roman"/>
-          <w:color w:val="000000"/>
-        </w:rPr>
-        <w:t>The app does calculation to get time needed C2: S/V (S is route length, V is average velocity)</w:t>
-      </w:r>
-    </w:p>
-    <w:p>
-      <w:pPr>
-        <w:pStyle w:val="Normal"/>
-        <w:spacing w:lineRule="auto" w:line="240" w:before="0" w:after="0"/>
-        <w:ind w:left="720" w:right="0" w:hanging="0"/>
-        <w:rPr>
-          <w:rFonts w:ascii="Times New Roman" w:hAnsi="Times New Roman" w:eastAsia="Times New Roman" w:cs="Times New Roman"/>
-          <w:color w:val="000000"/>
-        </w:rPr>
-      </w:pPr>
-      <w:r>
-        <w:rPr>
-          <w:rFonts w:eastAsia="Times New Roman" w:cs="Times New Roman" w:ascii="Times New Roman" w:hAnsi="Times New Roman"/>
-          <w:color w:val="000000"/>
-        </w:rPr>
-        <w:t xml:space="preserve">3. </w:t>
-      </w:r>
-      <w:r>
-        <w:rPr>
-          <w:rFonts w:eastAsia="Times New Roman" w:cs="Times New Roman" w:ascii="Times New Roman" w:hAnsi="Times New Roman"/>
-          <w:color w:val="000000"/>
-        </w:rPr>
-        <w:t>The app prints/shows the result on the screen.</w:t>
+        <w:t>2. The app does calculation to get time needed C2: S/V (S is route length, V is average velocity)</w:t>
+      </w:r>
+    </w:p>
+    <w:p>
+      <w:pPr>
+        <w:pStyle w:val="Normal"/>
+        <w:spacing w:lineRule="auto" w:line="240" w:before="0" w:after="0"/>
+        <w:ind w:left="720" w:right="0" w:hanging="0"/>
+        <w:rPr>
+          <w:rFonts w:ascii="Times New Roman" w:hAnsi="Times New Roman" w:eastAsia="Times New Roman" w:cs="Times New Roman"/>
+          <w:color w:val="000000"/>
+        </w:rPr>
+      </w:pPr>
+      <w:r>
+        <w:rPr>
+          <w:rFonts w:eastAsia="Times New Roman" w:cs="Times New Roman" w:ascii="Times New Roman" w:hAnsi="Times New Roman"/>
+          <w:color w:val="000000"/>
+        </w:rPr>
+        <w:t>3. The app prints/shows the result on the screen.</w:t>
       </w:r>
     </w:p>
     <w:p>
@@ -16935,14 +16329,7 @@
           <w:rFonts w:eastAsia="Times New Roman" w:cs="Times New Roman" w:ascii="Times New Roman" w:hAnsi="Times New Roman"/>
           <w:color w:val="000000"/>
         </w:rPr>
-        <w:t xml:space="preserve">1. </w:t>
-      </w:r>
-      <w:r>
-        <w:rPr>
-          <w:rFonts w:eastAsia="Times New Roman" w:cs="Times New Roman" w:ascii="Times New Roman" w:hAnsi="Times New Roman"/>
-          <w:color w:val="000000"/>
-        </w:rPr>
-        <w:t>User click the “Edit” button on the existing schedule.</w:t>
+        <w:t>1. User click the “Edit” button on the existing schedule.</w:t>
       </w:r>
     </w:p>
     <w:p>
@@ -16960,14 +16347,7 @@
           <w:rFonts w:eastAsia="Times New Roman" w:cs="Times New Roman" w:ascii="Times New Roman" w:hAnsi="Times New Roman"/>
           <w:color w:val="000000"/>
         </w:rPr>
-        <w:t xml:space="preserve">2. </w:t>
-      </w:r>
-      <w:r>
-        <w:rPr>
-          <w:rFonts w:eastAsia="Times New Roman" w:cs="Times New Roman" w:ascii="Times New Roman" w:hAnsi="Times New Roman"/>
-          <w:color w:val="000000"/>
-        </w:rPr>
-        <w:t>User input destination location, class time into the schedule.</w:t>
+        <w:t>2. User input destination location, class time into the schedule.</w:t>
         <w:tab/>
       </w:r>
     </w:p>
@@ -16986,14 +16366,7 @@
           <w:rFonts w:eastAsia="Times New Roman" w:cs="Times New Roman" w:ascii="Times New Roman" w:hAnsi="Times New Roman"/>
           <w:color w:val="000000"/>
         </w:rPr>
-        <w:t xml:space="preserve">3. </w:t>
-      </w:r>
-      <w:r>
-        <w:rPr>
-          <w:rFonts w:eastAsia="Times New Roman" w:cs="Times New Roman" w:ascii="Times New Roman" w:hAnsi="Times New Roman"/>
-          <w:color w:val="000000"/>
-        </w:rPr>
-        <w:t>User click the “save” button to finish editing</w:t>
+        <w:t>3. User click the “save” button to finish editing</w:t>
       </w:r>
     </w:p>
     <w:p>
@@ -17170,39 +16543,25 @@
           <w:rFonts w:eastAsia="Times New Roman" w:cs="Times New Roman" w:ascii="Times New Roman" w:hAnsi="Times New Roman"/>
           <w:color w:val="000000"/>
         </w:rPr>
-        <w:t xml:space="preserve">1. </w:t>
-      </w:r>
-      <w:r>
-        <w:rPr>
-          <w:rFonts w:eastAsia="Times New Roman" w:cs="Times New Roman" w:ascii="Times New Roman" w:hAnsi="Times New Roman"/>
-          <w:color w:val="000000"/>
-        </w:rPr>
-        <w:t>The app does the calculation C1: T1-T2 (T1 is the next course’s beginning time, T2 is the current time)</w:t>
-      </w:r>
-    </w:p>
-    <w:p>
-      <w:pPr>
-        <w:pStyle w:val="Normal"/>
-        <w:spacing w:lineRule="auto" w:line="240" w:before="0" w:after="0"/>
-        <w:ind w:left="720" w:right="0" w:hanging="0"/>
-        <w:rPr>
-          <w:rFonts w:ascii="Times New Roman" w:hAnsi="Times New Roman" w:eastAsia="Times New Roman" w:cs="Times New Roman"/>
-          <w:color w:val="000000"/>
-        </w:rPr>
-      </w:pPr>
-      <w:r>
-        <w:rPr>
-          <w:rFonts w:eastAsia="Times New Roman" w:cs="Times New Roman" w:ascii="Times New Roman" w:hAnsi="Times New Roman"/>
-          <w:color w:val="000000"/>
-        </w:rPr>
-        <w:t xml:space="preserve">2. </w:t>
-      </w:r>
-      <w:r>
-        <w:rPr>
-          <w:rFonts w:eastAsia="Times New Roman" w:cs="Times New Roman" w:ascii="Times New Roman" w:hAnsi="Times New Roman"/>
-          <w:color w:val="000000"/>
-        </w:rPr>
-        <w:t>The app shows the result: T1-T2</w:t>
+        <w:t>1. The app does the calculation C1: T1-T2 (T1 is the next course’s beginning time, T2 is the current time)</w:t>
+      </w:r>
+    </w:p>
+    <w:p>
+      <w:pPr>
+        <w:pStyle w:val="Normal"/>
+        <w:spacing w:lineRule="auto" w:line="240" w:before="0" w:after="0"/>
+        <w:ind w:left="720" w:right="0" w:hanging="0"/>
+        <w:rPr>
+          <w:rFonts w:ascii="Times New Roman" w:hAnsi="Times New Roman" w:eastAsia="Times New Roman" w:cs="Times New Roman"/>
+          <w:color w:val="000000"/>
+        </w:rPr>
+      </w:pPr>
+      <w:r>
+        <w:rPr>
+          <w:rFonts w:eastAsia="Times New Roman" w:cs="Times New Roman" w:ascii="Times New Roman" w:hAnsi="Times New Roman"/>
+          <w:color w:val="000000"/>
+        </w:rPr>
+        <w:t>2. The app shows the result: T1-T2</w:t>
       </w:r>
     </w:p>
     <w:p>
@@ -17231,13 +16590,10 @@
         <w:rPr/>
       </w:pPr>
       <w:r>
-        <w:rPr>
-          <w:rFonts w:eastAsia="Times New Roman" w:cs="Times New Roman" w:ascii="Times New Roman" w:hAnsi="Times New Roman"/>
-          <w:color w:val="000000"/>
-        </w:rPr>
+        <w:rPr/>
         <w:drawing>
           <wp:inline distT="0" distB="0" distL="0" distR="0">
-            <wp:extent cx="4937760" cy="3584575"/>
+            <wp:extent cx="4286250" cy="2095500"/>
             <wp:effectExtent l="0" t="0" r="0" b="0"/>
             <wp:docPr id="18" name="Image11" descr=""/>
             <wp:cNvGraphicFramePr>
@@ -17261,7 +16617,7 @@
                   <pic:spPr bwMode="auto">
                     <a:xfrm>
                       <a:off x="0" y="0"/>
-                      <a:ext cx="4937760" cy="3584575"/>
+                      <a:ext cx="4286250" cy="2095500"/>
                     </a:xfrm>
                     <a:prstGeom prst="rect">
                       <a:avLst/>
@@ -17287,43 +16643,50 @@
           <w:rFonts w:eastAsia="Times New Roman" w:cs="Times New Roman" w:ascii="Times New Roman" w:hAnsi="Times New Roman"/>
           <w:color w:val="000000"/>
         </w:rPr>
-        <w:t xml:space="preserve">Figure 3.2.5. Use cases </w:t>
-      </w:r>
-      <w:r>
-        <w:rPr>
-          <w:rFonts w:eastAsia="Times New Roman" w:cs="Times New Roman" w:ascii="Times New Roman" w:hAnsi="Times New Roman"/>
-          <w:color w:val="000000"/>
-        </w:rPr>
-        <w:t>13-14</w:t>
-      </w:r>
-    </w:p>
-    <w:p>
-      <w:pPr>
-        <w:pStyle w:val="Normal"/>
-        <w:spacing w:lineRule="auto" w:line="240" w:before="0" w:after="0"/>
-        <w:ind w:left="720" w:right="0" w:hanging="0"/>
-        <w:rPr>
-          <w:rFonts w:ascii="Times New Roman" w:hAnsi="Times New Roman" w:eastAsia="Times New Roman" w:cs="Times New Roman"/>
-          <w:color w:val="000000"/>
-        </w:rPr>
-      </w:pPr>
-      <w:r>
-        <w:rPr>
-          <w:rFonts w:eastAsia="Times New Roman" w:cs="Times New Roman" w:ascii="Times New Roman" w:hAnsi="Times New Roman"/>
-          <w:color w:val="000000"/>
-        </w:rPr>
-      </w:r>
-    </w:p>
-    <w:p>
-      <w:pPr>
-        <w:pStyle w:val="Normal"/>
-        <w:spacing w:lineRule="auto" w:line="240" w:before="0" w:after="0"/>
-        <w:ind w:left="720" w:right="0" w:hanging="0"/>
-        <w:rPr>
-          <w:rFonts w:ascii="Times New Roman" w:hAnsi="Times New Roman" w:eastAsia="Times New Roman" w:cs="Times New Roman"/>
-          <w:color w:val="000000"/>
-          <w:u w:val="single"/>
-        </w:rPr>
+        <w:t>Figure 3.2.5. Use cases 13-14</w:t>
+      </w:r>
+    </w:p>
+    <w:p>
+      <w:pPr>
+        <w:pStyle w:val="Normal"/>
+        <w:spacing w:lineRule="auto" w:line="240" w:before="0" w:after="0"/>
+        <w:ind w:left="720" w:right="0" w:hanging="0"/>
+        <w:rPr>
+          <w:rFonts w:ascii="Times New Roman" w:hAnsi="Times New Roman" w:eastAsia="Times New Roman" w:cs="Times New Roman"/>
+          <w:color w:val="000000"/>
+        </w:rPr>
+      </w:pPr>
+      <w:r>
+        <w:rPr>
+          <w:rFonts w:eastAsia="Times New Roman" w:cs="Times New Roman" w:ascii="Times New Roman" w:hAnsi="Times New Roman"/>
+          <w:color w:val="000000"/>
+        </w:rPr>
+      </w:r>
+    </w:p>
+    <w:p>
+      <w:pPr>
+        <w:pStyle w:val="Normal"/>
+        <w:spacing w:lineRule="auto" w:line="240" w:before="0" w:after="0"/>
+        <w:ind w:left="720" w:right="0" w:hanging="0"/>
+        <w:rPr>
+          <w:rFonts w:ascii="Times New Roman" w:hAnsi="Times New Roman" w:eastAsia="Times New Roman" w:cs="Times New Roman"/>
+          <w:color w:val="000000"/>
+          <w:u w:val="single"/>
+        </w:rPr>
+      </w:pPr>
+      <w:r>
+        <w:rPr/>
+      </w:r>
+      <w:r>
+        <w:br w:type="page"/>
+      </w:r>
+    </w:p>
+    <w:p>
+      <w:pPr>
+        <w:pStyle w:val="Normal"/>
+        <w:spacing w:lineRule="auto" w:line="240" w:before="0" w:after="0"/>
+        <w:ind w:left="720" w:right="0" w:hanging="0"/>
+        <w:rPr/>
       </w:pPr>
       <w:r>
         <w:rPr>
@@ -17640,33 +17003,7 @@
         <w:pStyle w:val="Normal"/>
         <w:spacing w:lineRule="auto" w:line="240" w:before="0" w:after="0"/>
         <w:ind w:left="720" w:right="0" w:hanging="0"/>
-        <w:rPr>
-          <w:rFonts w:ascii="Times New Roman" w:hAnsi="Times New Roman" w:eastAsia="Times New Roman" w:cs="Times New Roman"/>
-          <w:color w:val="000000"/>
-          <w:u w:val="single"/>
-        </w:rPr>
-      </w:pPr>
-      <w:r>
-        <w:rPr>
-          <w:rFonts w:eastAsia="Times New Roman" w:cs="Times New Roman" w:ascii="Times New Roman" w:hAnsi="Times New Roman"/>
-          <w:color w:val="000000"/>
-          <w:u w:val="single"/>
-        </w:rPr>
-      </w:r>
-      <w:r>
-        <w:br w:type="page"/>
-      </w:r>
-    </w:p>
-    <w:p>
-      <w:pPr>
-        <w:pStyle w:val="Normal"/>
-        <w:spacing w:lineRule="auto" w:line="240" w:before="0" w:after="0"/>
-        <w:ind w:left="720" w:right="0" w:hanging="0"/>
-        <w:rPr>
-          <w:rFonts w:ascii="Times New Roman" w:hAnsi="Times New Roman" w:eastAsia="Times New Roman" w:cs="Times New Roman"/>
-          <w:color w:val="000000"/>
-          <w:u w:val="single"/>
-        </w:rPr>
+        <w:rPr/>
       </w:pPr>
       <w:r>
         <w:rPr>
@@ -18330,32 +17667,12 @@
     <w:p>
       <w:pPr>
         <w:pStyle w:val="Normal"/>
-        <w:spacing w:lineRule="auto" w:line="240" w:before="0" w:after="0"/>
-        <w:ind w:left="720" w:right="0" w:hanging="0"/>
-        <w:rPr>
-          <w:rFonts w:ascii="Times New Roman" w:hAnsi="Times New Roman" w:eastAsia="Times New Roman" w:cs="Times New Roman"/>
-          <w:color w:val="000000"/>
-          <w:u w:val="single"/>
-        </w:rPr>
-      </w:pPr>
-      <w:r>
-        <w:rPr>
-          <w:rFonts w:eastAsia="Times New Roman" w:cs="Times New Roman" w:ascii="Times New Roman" w:hAnsi="Times New Roman"/>
-          <w:color w:val="000000"/>
-          <w:u w:val="single"/>
-        </w:rPr>
-      </w:r>
-    </w:p>
-    <w:p>
-      <w:pPr>
-        <w:pStyle w:val="Normal"/>
-        <w:spacing w:lineRule="auto" w:line="240" w:before="0" w:after="0"/>
-        <w:ind w:left="720" w:right="0" w:hanging="0"/>
-        <w:rPr>
-          <w:rFonts w:ascii="Times New Roman" w:hAnsi="Times New Roman" w:eastAsia="Times New Roman" w:cs="Times New Roman"/>
-          <w:color w:val="000000"/>
-          <w:u w:val="single"/>
-        </w:rPr>
+        <w:widowControl/>
+        <w:bidi w:val="0"/>
+        <w:spacing w:lineRule="auto" w:line="240" w:before="0" w:after="0"/>
+        <w:ind w:left="720" w:right="0" w:hanging="0"/>
+        <w:jc w:val="left"/>
+        <w:rPr/>
       </w:pPr>
       <w:r>
         <w:rPr>
@@ -19173,14 +18490,7 @@
           <w:rFonts w:eastAsia="Times New Roman" w:cs="Times New Roman" w:ascii="Times New Roman" w:hAnsi="Times New Roman"/>
           <w:color w:val="000000"/>
         </w:rPr>
-        <w:t xml:space="preserve">1. </w:t>
-      </w:r>
-      <w:r>
-        <w:rPr>
-          <w:rFonts w:eastAsia="Times New Roman" w:cs="Times New Roman" w:ascii="Times New Roman" w:hAnsi="Times New Roman"/>
-          <w:color w:val="000000"/>
-        </w:rPr>
-        <w:t>If C2&gt;C1, notification pop out, else notification will be dismissed</w:t>
+        <w:t>1. If C2&gt;C1, notification pop out, else notification will be dismissed</w:t>
       </w:r>
     </w:p>
     <w:p>
@@ -19195,14 +18505,7 @@
           <w:rFonts w:eastAsia="Times New Roman" w:cs="Times New Roman" w:ascii="Times New Roman" w:hAnsi="Times New Roman"/>
           <w:color w:val="000000"/>
         </w:rPr>
-        <w:t xml:space="preserve">2. </w:t>
-      </w:r>
-      <w:r>
-        <w:rPr>
-          <w:rFonts w:eastAsia="Times New Roman" w:cs="Times New Roman" w:ascii="Times New Roman" w:hAnsi="Times New Roman"/>
-          <w:color w:val="000000"/>
-        </w:rPr>
-        <w:t>If user arrives at the class location, notification procedure will be dismissed</w:t>
+        <w:t>2. If user arrives at the class location, notification procedure will be dismissed</w:t>
       </w:r>
     </w:p>
     <w:p>
@@ -19407,14 +18710,7 @@
           <w:rFonts w:eastAsia="Times New Roman" w:cs="Times New Roman" w:ascii="Times New Roman" w:hAnsi="Times New Roman"/>
           <w:color w:val="000000"/>
         </w:rPr>
-        <w:t xml:space="preserve">1. </w:t>
-      </w:r>
-      <w:r>
-        <w:rPr>
-          <w:rFonts w:eastAsia="Times New Roman" w:cs="Times New Roman" w:ascii="Times New Roman" w:hAnsi="Times New Roman"/>
-          <w:color w:val="000000"/>
-        </w:rPr>
-        <w:t>User click the “export” bottom on the existing schedule.</w:t>
+        <w:t>1. User click the “export” bottom on the existing schedule.</w:t>
       </w:r>
     </w:p>
     <w:p>
@@ -19429,14 +18725,7 @@
           <w:rFonts w:eastAsia="Times New Roman" w:cs="Times New Roman" w:ascii="Times New Roman" w:hAnsi="Times New Roman"/>
           <w:color w:val="000000"/>
         </w:rPr>
-        <w:t xml:space="preserve">2. </w:t>
-      </w:r>
-      <w:r>
-        <w:rPr>
-          <w:rFonts w:eastAsia="Times New Roman" w:cs="Times New Roman" w:ascii="Times New Roman" w:hAnsi="Times New Roman"/>
-          <w:color w:val="000000"/>
-        </w:rPr>
-        <w:t>The app will send schedule via email in two formats: Excel and CSV.</w:t>
+        <w:t>2. The app will send schedule via email in two formats: Excel and CSV.</w:t>
       </w:r>
     </w:p>
     <w:p>
@@ -19942,13 +19231,20 @@
         </w:rPr>
       </w:pPr>
       <w:r>
-        <w:rPr/>
+        <w:rPr>
+          <w:rFonts w:eastAsia="Times New Roman" w:cs="Times New Roman" w:ascii="Times New Roman" w:hAnsi="Times New Roman"/>
+          <w:color w:val="000000"/>
+        </w:rPr>
       </w:r>
     </w:p>
     <w:p>
       <w:pPr>
         <w:pStyle w:val="Heading2"/>
         <w:widowControl/>
+        <w:numPr>
+          <w:ilvl w:val="0"/>
+          <w:numId w:val="0"/>
+        </w:numPr>
         <w:bidi w:val="0"/>
         <w:spacing w:lineRule="auto" w:line="240" w:before="0" w:after="0"/>
         <w:ind w:left="720" w:right="0" w:hanging="0"/>
@@ -20373,7 +19669,7 @@
         <w:docPartGallery w:val="Page Numbers (Top of Page)"/>
         <w:docPartUnique w:val="true"/>
       </w:docPartObj>
-      <w:id w:val="2121862231"/>
+      <w:id w:val="1758026142"/>
     </w:sdtPr>
     <w:sdtContent>
       <w:p>
@@ -20403,7 +19699,7 @@
           <w:rPr>
             <w:rStyle w:val="Pagenumber"/>
           </w:rPr>
-          <w:t>2</w:t>
+          <w:t>4</w:t>
         </w:r>
         <w:r>
           <w:rPr>
@@ -27856,6 +27152,1415 @@
       <w:u w:val="single"/>
     </w:rPr>
   </w:style>
+  <w:style w:type="character" w:styleId="ListLabel555">
+    <w:name w:val="ListLabel 555"/>
+    <w:qFormat/>
+    <w:rPr>
+      <w:u w:val="none"/>
+    </w:rPr>
+  </w:style>
+  <w:style w:type="character" w:styleId="ListLabel556">
+    <w:name w:val="ListLabel 556"/>
+    <w:qFormat/>
+    <w:rPr>
+      <w:rFonts w:ascii="Times New Roman" w:hAnsi="Times New Roman" w:cs="Wingdings"/>
+      <w:u w:val="none"/>
+    </w:rPr>
+  </w:style>
+  <w:style w:type="character" w:styleId="ListLabel557">
+    <w:name w:val="ListLabel 557"/>
+    <w:qFormat/>
+    <w:rPr>
+      <w:rFonts w:cs="Wingdings 2"/>
+      <w:u w:val="none"/>
+    </w:rPr>
+  </w:style>
+  <w:style w:type="character" w:styleId="ListLabel558">
+    <w:name w:val="ListLabel 558"/>
+    <w:qFormat/>
+    <w:rPr>
+      <w:rFonts w:cs="OpenSymbol"/>
+      <w:u w:val="none"/>
+    </w:rPr>
+  </w:style>
+  <w:style w:type="character" w:styleId="ListLabel559">
+    <w:name w:val="ListLabel 559"/>
+    <w:qFormat/>
+    <w:rPr>
+      <w:rFonts w:cs="Wingdings"/>
+      <w:u w:val="none"/>
+    </w:rPr>
+  </w:style>
+  <w:style w:type="character" w:styleId="ListLabel560">
+    <w:name w:val="ListLabel 560"/>
+    <w:qFormat/>
+    <w:rPr>
+      <w:rFonts w:cs="Wingdings 2"/>
+      <w:u w:val="none"/>
+    </w:rPr>
+  </w:style>
+  <w:style w:type="character" w:styleId="ListLabel561">
+    <w:name w:val="ListLabel 561"/>
+    <w:qFormat/>
+    <w:rPr>
+      <w:rFonts w:cs="OpenSymbol"/>
+      <w:u w:val="none"/>
+    </w:rPr>
+  </w:style>
+  <w:style w:type="character" w:styleId="ListLabel562">
+    <w:name w:val="ListLabel 562"/>
+    <w:qFormat/>
+    <w:rPr>
+      <w:rFonts w:cs="Wingdings"/>
+      <w:u w:val="none"/>
+    </w:rPr>
+  </w:style>
+  <w:style w:type="character" w:styleId="ListLabel563">
+    <w:name w:val="ListLabel 563"/>
+    <w:qFormat/>
+    <w:rPr>
+      <w:rFonts w:cs="Wingdings 2"/>
+      <w:u w:val="none"/>
+    </w:rPr>
+  </w:style>
+  <w:style w:type="character" w:styleId="ListLabel564">
+    <w:name w:val="ListLabel 564"/>
+    <w:qFormat/>
+    <w:rPr>
+      <w:rFonts w:cs="OpenSymbol"/>
+      <w:u w:val="none"/>
+    </w:rPr>
+  </w:style>
+  <w:style w:type="character" w:styleId="ListLabel565">
+    <w:name w:val="ListLabel 565"/>
+    <w:qFormat/>
+    <w:rPr>
+      <w:rFonts w:ascii="Times New Roman" w:hAnsi="Times New Roman" w:cs="Wingdings"/>
+      <w:u w:val="none"/>
+    </w:rPr>
+  </w:style>
+  <w:style w:type="character" w:styleId="ListLabel566">
+    <w:name w:val="ListLabel 566"/>
+    <w:qFormat/>
+    <w:rPr>
+      <w:rFonts w:cs="Wingdings 2"/>
+      <w:u w:val="none"/>
+    </w:rPr>
+  </w:style>
+  <w:style w:type="character" w:styleId="ListLabel567">
+    <w:name w:val="ListLabel 567"/>
+    <w:qFormat/>
+    <w:rPr>
+      <w:rFonts w:cs="OpenSymbol"/>
+      <w:u w:val="none"/>
+    </w:rPr>
+  </w:style>
+  <w:style w:type="character" w:styleId="ListLabel568">
+    <w:name w:val="ListLabel 568"/>
+    <w:qFormat/>
+    <w:rPr>
+      <w:rFonts w:cs="Wingdings"/>
+      <w:u w:val="none"/>
+    </w:rPr>
+  </w:style>
+  <w:style w:type="character" w:styleId="ListLabel569">
+    <w:name w:val="ListLabel 569"/>
+    <w:qFormat/>
+    <w:rPr>
+      <w:rFonts w:cs="Wingdings 2"/>
+      <w:u w:val="none"/>
+    </w:rPr>
+  </w:style>
+  <w:style w:type="character" w:styleId="ListLabel570">
+    <w:name w:val="ListLabel 570"/>
+    <w:qFormat/>
+    <w:rPr>
+      <w:rFonts w:cs="OpenSymbol"/>
+      <w:u w:val="none"/>
+    </w:rPr>
+  </w:style>
+  <w:style w:type="character" w:styleId="ListLabel571">
+    <w:name w:val="ListLabel 571"/>
+    <w:qFormat/>
+    <w:rPr>
+      <w:rFonts w:cs="Wingdings"/>
+      <w:u w:val="none"/>
+    </w:rPr>
+  </w:style>
+  <w:style w:type="character" w:styleId="ListLabel572">
+    <w:name w:val="ListLabel 572"/>
+    <w:qFormat/>
+    <w:rPr>
+      <w:rFonts w:cs="Wingdings 2"/>
+      <w:u w:val="none"/>
+    </w:rPr>
+  </w:style>
+  <w:style w:type="character" w:styleId="ListLabel573">
+    <w:name w:val="ListLabel 573"/>
+    <w:qFormat/>
+    <w:rPr>
+      <w:rFonts w:cs="OpenSymbol"/>
+      <w:u w:val="none"/>
+    </w:rPr>
+  </w:style>
+  <w:style w:type="character" w:styleId="ListLabel574">
+    <w:name w:val="ListLabel 574"/>
+    <w:qFormat/>
+    <w:rPr>
+      <w:rFonts w:ascii="Times New Roman" w:hAnsi="Times New Roman" w:cs="Wingdings"/>
+      <w:u w:val="none"/>
+    </w:rPr>
+  </w:style>
+  <w:style w:type="character" w:styleId="ListLabel575">
+    <w:name w:val="ListLabel 575"/>
+    <w:qFormat/>
+    <w:rPr>
+      <w:rFonts w:cs="Wingdings 2"/>
+      <w:u w:val="none"/>
+    </w:rPr>
+  </w:style>
+  <w:style w:type="character" w:styleId="ListLabel576">
+    <w:name w:val="ListLabel 576"/>
+    <w:qFormat/>
+    <w:rPr>
+      <w:rFonts w:cs="OpenSymbol"/>
+      <w:u w:val="none"/>
+    </w:rPr>
+  </w:style>
+  <w:style w:type="character" w:styleId="ListLabel577">
+    <w:name w:val="ListLabel 577"/>
+    <w:qFormat/>
+    <w:rPr>
+      <w:rFonts w:cs="Wingdings"/>
+      <w:u w:val="none"/>
+    </w:rPr>
+  </w:style>
+  <w:style w:type="character" w:styleId="ListLabel578">
+    <w:name w:val="ListLabel 578"/>
+    <w:qFormat/>
+    <w:rPr>
+      <w:rFonts w:cs="Wingdings 2"/>
+      <w:u w:val="none"/>
+    </w:rPr>
+  </w:style>
+  <w:style w:type="character" w:styleId="ListLabel579">
+    <w:name w:val="ListLabel 579"/>
+    <w:qFormat/>
+    <w:rPr>
+      <w:rFonts w:cs="OpenSymbol"/>
+      <w:u w:val="none"/>
+    </w:rPr>
+  </w:style>
+  <w:style w:type="character" w:styleId="ListLabel580">
+    <w:name w:val="ListLabel 580"/>
+    <w:qFormat/>
+    <w:rPr>
+      <w:rFonts w:cs="Wingdings"/>
+      <w:u w:val="none"/>
+    </w:rPr>
+  </w:style>
+  <w:style w:type="character" w:styleId="ListLabel581">
+    <w:name w:val="ListLabel 581"/>
+    <w:qFormat/>
+    <w:rPr>
+      <w:rFonts w:cs="Wingdings 2"/>
+      <w:u w:val="none"/>
+    </w:rPr>
+  </w:style>
+  <w:style w:type="character" w:styleId="ListLabel582">
+    <w:name w:val="ListLabel 582"/>
+    <w:qFormat/>
+    <w:rPr>
+      <w:rFonts w:cs="OpenSymbol"/>
+      <w:u w:val="none"/>
+    </w:rPr>
+  </w:style>
+  <w:style w:type="character" w:styleId="ListLabel583">
+    <w:name w:val="ListLabel 583"/>
+    <w:qFormat/>
+    <w:rPr>
+      <w:rFonts w:ascii="Times New Roman" w:hAnsi="Times New Roman" w:cs="Wingdings"/>
+      <w:u w:val="none"/>
+    </w:rPr>
+  </w:style>
+  <w:style w:type="character" w:styleId="ListLabel584">
+    <w:name w:val="ListLabel 584"/>
+    <w:qFormat/>
+    <w:rPr>
+      <w:rFonts w:cs="Wingdings 2"/>
+      <w:u w:val="none"/>
+    </w:rPr>
+  </w:style>
+  <w:style w:type="character" w:styleId="ListLabel585">
+    <w:name w:val="ListLabel 585"/>
+    <w:qFormat/>
+    <w:rPr>
+      <w:rFonts w:cs="OpenSymbol"/>
+      <w:u w:val="none"/>
+    </w:rPr>
+  </w:style>
+  <w:style w:type="character" w:styleId="ListLabel586">
+    <w:name w:val="ListLabel 586"/>
+    <w:qFormat/>
+    <w:rPr>
+      <w:rFonts w:cs="Wingdings"/>
+      <w:u w:val="none"/>
+    </w:rPr>
+  </w:style>
+  <w:style w:type="character" w:styleId="ListLabel587">
+    <w:name w:val="ListLabel 587"/>
+    <w:qFormat/>
+    <w:rPr>
+      <w:rFonts w:cs="Wingdings 2"/>
+      <w:u w:val="none"/>
+    </w:rPr>
+  </w:style>
+  <w:style w:type="character" w:styleId="ListLabel588">
+    <w:name w:val="ListLabel 588"/>
+    <w:qFormat/>
+    <w:rPr>
+      <w:rFonts w:cs="OpenSymbol"/>
+      <w:u w:val="none"/>
+    </w:rPr>
+  </w:style>
+  <w:style w:type="character" w:styleId="ListLabel589">
+    <w:name w:val="ListLabel 589"/>
+    <w:qFormat/>
+    <w:rPr>
+      <w:rFonts w:cs="Wingdings"/>
+      <w:u w:val="none"/>
+    </w:rPr>
+  </w:style>
+  <w:style w:type="character" w:styleId="ListLabel590">
+    <w:name w:val="ListLabel 590"/>
+    <w:qFormat/>
+    <w:rPr>
+      <w:rFonts w:cs="Wingdings 2"/>
+      <w:u w:val="none"/>
+    </w:rPr>
+  </w:style>
+  <w:style w:type="character" w:styleId="ListLabel591">
+    <w:name w:val="ListLabel 591"/>
+    <w:qFormat/>
+    <w:rPr>
+      <w:rFonts w:cs="OpenSymbol"/>
+      <w:u w:val="none"/>
+    </w:rPr>
+  </w:style>
+  <w:style w:type="character" w:styleId="ListLabel592">
+    <w:name w:val="ListLabel 592"/>
+    <w:qFormat/>
+    <w:rPr>
+      <w:rFonts w:ascii="Times New Roman" w:hAnsi="Times New Roman" w:cs="Wingdings"/>
+      <w:u w:val="none"/>
+    </w:rPr>
+  </w:style>
+  <w:style w:type="character" w:styleId="ListLabel593">
+    <w:name w:val="ListLabel 593"/>
+    <w:qFormat/>
+    <w:rPr>
+      <w:rFonts w:cs="Wingdings 2"/>
+      <w:u w:val="none"/>
+    </w:rPr>
+  </w:style>
+  <w:style w:type="character" w:styleId="ListLabel594">
+    <w:name w:val="ListLabel 594"/>
+    <w:qFormat/>
+    <w:rPr>
+      <w:rFonts w:cs="OpenSymbol"/>
+      <w:u w:val="none"/>
+    </w:rPr>
+  </w:style>
+  <w:style w:type="character" w:styleId="ListLabel595">
+    <w:name w:val="ListLabel 595"/>
+    <w:qFormat/>
+    <w:rPr>
+      <w:rFonts w:cs="Wingdings"/>
+      <w:u w:val="none"/>
+    </w:rPr>
+  </w:style>
+  <w:style w:type="character" w:styleId="ListLabel596">
+    <w:name w:val="ListLabel 596"/>
+    <w:qFormat/>
+    <w:rPr>
+      <w:rFonts w:cs="Wingdings 2"/>
+      <w:u w:val="none"/>
+    </w:rPr>
+  </w:style>
+  <w:style w:type="character" w:styleId="ListLabel597">
+    <w:name w:val="ListLabel 597"/>
+    <w:qFormat/>
+    <w:rPr>
+      <w:rFonts w:cs="OpenSymbol"/>
+      <w:u w:val="none"/>
+    </w:rPr>
+  </w:style>
+  <w:style w:type="character" w:styleId="ListLabel598">
+    <w:name w:val="ListLabel 598"/>
+    <w:qFormat/>
+    <w:rPr>
+      <w:rFonts w:cs="Wingdings"/>
+      <w:u w:val="none"/>
+    </w:rPr>
+  </w:style>
+  <w:style w:type="character" w:styleId="ListLabel599">
+    <w:name w:val="ListLabel 599"/>
+    <w:qFormat/>
+    <w:rPr>
+      <w:rFonts w:cs="Wingdings 2"/>
+      <w:u w:val="none"/>
+    </w:rPr>
+  </w:style>
+  <w:style w:type="character" w:styleId="ListLabel600">
+    <w:name w:val="ListLabel 600"/>
+    <w:qFormat/>
+    <w:rPr>
+      <w:rFonts w:cs="OpenSymbol"/>
+      <w:u w:val="none"/>
+    </w:rPr>
+  </w:style>
+  <w:style w:type="character" w:styleId="ListLabel601">
+    <w:name w:val="ListLabel 601"/>
+    <w:qFormat/>
+    <w:rPr>
+      <w:rFonts w:cs="Wingdings"/>
+      <w:u w:val="none"/>
+    </w:rPr>
+  </w:style>
+  <w:style w:type="character" w:styleId="ListLabel602">
+    <w:name w:val="ListLabel 602"/>
+    <w:qFormat/>
+    <w:rPr>
+      <w:rFonts w:cs="Wingdings 2"/>
+      <w:u w:val="none"/>
+    </w:rPr>
+  </w:style>
+  <w:style w:type="character" w:styleId="ListLabel603">
+    <w:name w:val="ListLabel 603"/>
+    <w:qFormat/>
+    <w:rPr>
+      <w:rFonts w:cs="OpenSymbol"/>
+      <w:u w:val="none"/>
+    </w:rPr>
+  </w:style>
+  <w:style w:type="character" w:styleId="ListLabel604">
+    <w:name w:val="ListLabel 604"/>
+    <w:qFormat/>
+    <w:rPr>
+      <w:rFonts w:cs="Wingdings"/>
+      <w:u w:val="none"/>
+    </w:rPr>
+  </w:style>
+  <w:style w:type="character" w:styleId="ListLabel605">
+    <w:name w:val="ListLabel 605"/>
+    <w:qFormat/>
+    <w:rPr>
+      <w:rFonts w:cs="Wingdings 2"/>
+      <w:u w:val="none"/>
+    </w:rPr>
+  </w:style>
+  <w:style w:type="character" w:styleId="ListLabel606">
+    <w:name w:val="ListLabel 606"/>
+    <w:qFormat/>
+    <w:rPr>
+      <w:rFonts w:cs="OpenSymbol"/>
+      <w:u w:val="none"/>
+    </w:rPr>
+  </w:style>
+  <w:style w:type="character" w:styleId="ListLabel607">
+    <w:name w:val="ListLabel 607"/>
+    <w:qFormat/>
+    <w:rPr>
+      <w:rFonts w:cs="Wingdings"/>
+      <w:u w:val="none"/>
+    </w:rPr>
+  </w:style>
+  <w:style w:type="character" w:styleId="ListLabel608">
+    <w:name w:val="ListLabel 608"/>
+    <w:qFormat/>
+    <w:rPr>
+      <w:rFonts w:cs="Wingdings 2"/>
+      <w:u w:val="none"/>
+    </w:rPr>
+  </w:style>
+  <w:style w:type="character" w:styleId="ListLabel609">
+    <w:name w:val="ListLabel 609"/>
+    <w:qFormat/>
+    <w:rPr>
+      <w:rFonts w:cs="OpenSymbol"/>
+      <w:u w:val="none"/>
+    </w:rPr>
+  </w:style>
+  <w:style w:type="character" w:styleId="ListLabel610">
+    <w:name w:val="ListLabel 610"/>
+    <w:qFormat/>
+    <w:rPr>
+      <w:rFonts w:ascii="Times New Roman" w:hAnsi="Times New Roman" w:cs="Wingdings"/>
+      <w:u w:val="none"/>
+    </w:rPr>
+  </w:style>
+  <w:style w:type="character" w:styleId="ListLabel611">
+    <w:name w:val="ListLabel 611"/>
+    <w:qFormat/>
+    <w:rPr>
+      <w:rFonts w:cs="Wingdings 2"/>
+      <w:u w:val="none"/>
+    </w:rPr>
+  </w:style>
+  <w:style w:type="character" w:styleId="ListLabel612">
+    <w:name w:val="ListLabel 612"/>
+    <w:qFormat/>
+    <w:rPr>
+      <w:rFonts w:cs="OpenSymbol"/>
+      <w:u w:val="none"/>
+    </w:rPr>
+  </w:style>
+  <w:style w:type="character" w:styleId="ListLabel613">
+    <w:name w:val="ListLabel 613"/>
+    <w:qFormat/>
+    <w:rPr>
+      <w:rFonts w:cs="Wingdings"/>
+      <w:u w:val="none"/>
+    </w:rPr>
+  </w:style>
+  <w:style w:type="character" w:styleId="ListLabel614">
+    <w:name w:val="ListLabel 614"/>
+    <w:qFormat/>
+    <w:rPr>
+      <w:rFonts w:cs="Wingdings 2"/>
+      <w:u w:val="none"/>
+    </w:rPr>
+  </w:style>
+  <w:style w:type="character" w:styleId="ListLabel615">
+    <w:name w:val="ListLabel 615"/>
+    <w:qFormat/>
+    <w:rPr>
+      <w:rFonts w:cs="OpenSymbol"/>
+      <w:u w:val="none"/>
+    </w:rPr>
+  </w:style>
+  <w:style w:type="character" w:styleId="ListLabel616">
+    <w:name w:val="ListLabel 616"/>
+    <w:qFormat/>
+    <w:rPr>
+      <w:rFonts w:cs="Wingdings"/>
+      <w:u w:val="none"/>
+    </w:rPr>
+  </w:style>
+  <w:style w:type="character" w:styleId="ListLabel617">
+    <w:name w:val="ListLabel 617"/>
+    <w:qFormat/>
+    <w:rPr>
+      <w:rFonts w:cs="Wingdings 2"/>
+      <w:u w:val="none"/>
+    </w:rPr>
+  </w:style>
+  <w:style w:type="character" w:styleId="ListLabel618">
+    <w:name w:val="ListLabel 618"/>
+    <w:qFormat/>
+    <w:rPr>
+      <w:rFonts w:cs="OpenSymbol"/>
+      <w:u w:val="none"/>
+    </w:rPr>
+  </w:style>
+  <w:style w:type="character" w:styleId="ListLabel619">
+    <w:name w:val="ListLabel 619"/>
+    <w:qFormat/>
+    <w:rPr>
+      <w:rFonts w:ascii="Times New Roman" w:hAnsi="Times New Roman" w:cs="Wingdings"/>
+      <w:u w:val="none"/>
+    </w:rPr>
+  </w:style>
+  <w:style w:type="character" w:styleId="ListLabel620">
+    <w:name w:val="ListLabel 620"/>
+    <w:qFormat/>
+    <w:rPr>
+      <w:rFonts w:cs="Wingdings 2"/>
+      <w:u w:val="none"/>
+    </w:rPr>
+  </w:style>
+  <w:style w:type="character" w:styleId="ListLabel621">
+    <w:name w:val="ListLabel 621"/>
+    <w:qFormat/>
+    <w:rPr>
+      <w:rFonts w:cs="OpenSymbol"/>
+      <w:u w:val="none"/>
+    </w:rPr>
+  </w:style>
+  <w:style w:type="character" w:styleId="ListLabel622">
+    <w:name w:val="ListLabel 622"/>
+    <w:qFormat/>
+    <w:rPr>
+      <w:rFonts w:cs="Wingdings"/>
+      <w:u w:val="none"/>
+    </w:rPr>
+  </w:style>
+  <w:style w:type="character" w:styleId="ListLabel623">
+    <w:name w:val="ListLabel 623"/>
+    <w:qFormat/>
+    <w:rPr>
+      <w:rFonts w:cs="Wingdings 2"/>
+      <w:u w:val="none"/>
+    </w:rPr>
+  </w:style>
+  <w:style w:type="character" w:styleId="ListLabel624">
+    <w:name w:val="ListLabel 624"/>
+    <w:qFormat/>
+    <w:rPr>
+      <w:rFonts w:cs="OpenSymbol"/>
+      <w:u w:val="none"/>
+    </w:rPr>
+  </w:style>
+  <w:style w:type="character" w:styleId="ListLabel625">
+    <w:name w:val="ListLabel 625"/>
+    <w:qFormat/>
+    <w:rPr>
+      <w:rFonts w:cs="Wingdings"/>
+      <w:u w:val="none"/>
+    </w:rPr>
+  </w:style>
+  <w:style w:type="character" w:styleId="ListLabel626">
+    <w:name w:val="ListLabel 626"/>
+    <w:qFormat/>
+    <w:rPr>
+      <w:rFonts w:cs="Wingdings 2"/>
+      <w:u w:val="none"/>
+    </w:rPr>
+  </w:style>
+  <w:style w:type="character" w:styleId="ListLabel627">
+    <w:name w:val="ListLabel 627"/>
+    <w:qFormat/>
+    <w:rPr>
+      <w:rFonts w:cs="OpenSymbol"/>
+      <w:u w:val="none"/>
+    </w:rPr>
+  </w:style>
+  <w:style w:type="character" w:styleId="ListLabel628">
+    <w:name w:val="ListLabel 628"/>
+    <w:qFormat/>
+    <w:rPr>
+      <w:rFonts w:ascii="Times New Roman" w:hAnsi="Times New Roman" w:cs="Wingdings"/>
+      <w:u w:val="none"/>
+    </w:rPr>
+  </w:style>
+  <w:style w:type="character" w:styleId="ListLabel629">
+    <w:name w:val="ListLabel 629"/>
+    <w:qFormat/>
+    <w:rPr>
+      <w:rFonts w:ascii="Times New Roman" w:hAnsi="Times New Roman" w:cs="Wingdings 2"/>
+      <w:u w:val="none"/>
+    </w:rPr>
+  </w:style>
+  <w:style w:type="character" w:styleId="ListLabel630">
+    <w:name w:val="ListLabel 630"/>
+    <w:qFormat/>
+    <w:rPr>
+      <w:rFonts w:ascii="Times New Roman" w:hAnsi="Times New Roman" w:cs="OpenSymbol"/>
+      <w:u w:val="none"/>
+    </w:rPr>
+  </w:style>
+  <w:style w:type="character" w:styleId="ListLabel631">
+    <w:name w:val="ListLabel 631"/>
+    <w:qFormat/>
+    <w:rPr>
+      <w:rFonts w:cs="Wingdings"/>
+      <w:u w:val="none"/>
+    </w:rPr>
+  </w:style>
+  <w:style w:type="character" w:styleId="ListLabel632">
+    <w:name w:val="ListLabel 632"/>
+    <w:qFormat/>
+    <w:rPr>
+      <w:rFonts w:cs="Wingdings 2"/>
+      <w:u w:val="none"/>
+    </w:rPr>
+  </w:style>
+  <w:style w:type="character" w:styleId="ListLabel633">
+    <w:name w:val="ListLabel 633"/>
+    <w:qFormat/>
+    <w:rPr>
+      <w:rFonts w:cs="OpenSymbol"/>
+      <w:u w:val="none"/>
+    </w:rPr>
+  </w:style>
+  <w:style w:type="character" w:styleId="ListLabel634">
+    <w:name w:val="ListLabel 634"/>
+    <w:qFormat/>
+    <w:rPr>
+      <w:rFonts w:cs="Wingdings"/>
+      <w:u w:val="none"/>
+    </w:rPr>
+  </w:style>
+  <w:style w:type="character" w:styleId="ListLabel635">
+    <w:name w:val="ListLabel 635"/>
+    <w:qFormat/>
+    <w:rPr>
+      <w:rFonts w:cs="Wingdings 2"/>
+      <w:u w:val="none"/>
+    </w:rPr>
+  </w:style>
+  <w:style w:type="character" w:styleId="ListLabel636">
+    <w:name w:val="ListLabel 636"/>
+    <w:qFormat/>
+    <w:rPr>
+      <w:rFonts w:cs="OpenSymbol"/>
+      <w:u w:val="none"/>
+    </w:rPr>
+  </w:style>
+  <w:style w:type="character" w:styleId="ListLabel637">
+    <w:name w:val="ListLabel 637"/>
+    <w:qFormat/>
+    <w:rPr>
+      <w:rFonts w:cs="Wingdings"/>
+      <w:u w:val="none"/>
+    </w:rPr>
+  </w:style>
+  <w:style w:type="character" w:styleId="ListLabel638">
+    <w:name w:val="ListLabel 638"/>
+    <w:qFormat/>
+    <w:rPr>
+      <w:rFonts w:cs="Wingdings 2"/>
+      <w:u w:val="none"/>
+    </w:rPr>
+  </w:style>
+  <w:style w:type="character" w:styleId="ListLabel639">
+    <w:name w:val="ListLabel 639"/>
+    <w:qFormat/>
+    <w:rPr>
+      <w:rFonts w:cs="OpenSymbol"/>
+      <w:u w:val="none"/>
+    </w:rPr>
+  </w:style>
+  <w:style w:type="character" w:styleId="ListLabel640">
+    <w:name w:val="ListLabel 640"/>
+    <w:qFormat/>
+    <w:rPr>
+      <w:rFonts w:cs="Wingdings"/>
+      <w:u w:val="none"/>
+    </w:rPr>
+  </w:style>
+  <w:style w:type="character" w:styleId="ListLabel641">
+    <w:name w:val="ListLabel 641"/>
+    <w:qFormat/>
+    <w:rPr>
+      <w:rFonts w:cs="Wingdings 2"/>
+      <w:u w:val="none"/>
+    </w:rPr>
+  </w:style>
+  <w:style w:type="character" w:styleId="ListLabel642">
+    <w:name w:val="ListLabel 642"/>
+    <w:qFormat/>
+    <w:rPr>
+      <w:rFonts w:cs="OpenSymbol"/>
+      <w:u w:val="none"/>
+    </w:rPr>
+  </w:style>
+  <w:style w:type="character" w:styleId="ListLabel643">
+    <w:name w:val="ListLabel 643"/>
+    <w:qFormat/>
+    <w:rPr>
+      <w:rFonts w:cs="Wingdings"/>
+      <w:u w:val="none"/>
+    </w:rPr>
+  </w:style>
+  <w:style w:type="character" w:styleId="ListLabel644">
+    <w:name w:val="ListLabel 644"/>
+    <w:qFormat/>
+    <w:rPr>
+      <w:rFonts w:cs="Wingdings 2"/>
+      <w:u w:val="none"/>
+    </w:rPr>
+  </w:style>
+  <w:style w:type="character" w:styleId="ListLabel645">
+    <w:name w:val="ListLabel 645"/>
+    <w:qFormat/>
+    <w:rPr>
+      <w:rFonts w:cs="OpenSymbol"/>
+      <w:u w:val="none"/>
+    </w:rPr>
+  </w:style>
+  <w:style w:type="character" w:styleId="ListLabel646">
+    <w:name w:val="ListLabel 646"/>
+    <w:qFormat/>
+    <w:rPr>
+      <w:rFonts w:ascii="Times New Roman" w:hAnsi="Times New Roman" w:cs="Wingdings"/>
+      <w:u w:val="none"/>
+    </w:rPr>
+  </w:style>
+  <w:style w:type="character" w:styleId="ListLabel647">
+    <w:name w:val="ListLabel 647"/>
+    <w:qFormat/>
+    <w:rPr>
+      <w:rFonts w:cs="Wingdings 2"/>
+      <w:u w:val="none"/>
+    </w:rPr>
+  </w:style>
+  <w:style w:type="character" w:styleId="ListLabel648">
+    <w:name w:val="ListLabel 648"/>
+    <w:qFormat/>
+    <w:rPr>
+      <w:rFonts w:cs="OpenSymbol"/>
+      <w:u w:val="none"/>
+    </w:rPr>
+  </w:style>
+  <w:style w:type="character" w:styleId="ListLabel649">
+    <w:name w:val="ListLabel 649"/>
+    <w:qFormat/>
+    <w:rPr>
+      <w:rFonts w:cs="Wingdings"/>
+      <w:u w:val="none"/>
+    </w:rPr>
+  </w:style>
+  <w:style w:type="character" w:styleId="ListLabel650">
+    <w:name w:val="ListLabel 650"/>
+    <w:qFormat/>
+    <w:rPr>
+      <w:rFonts w:cs="Wingdings 2"/>
+      <w:u w:val="none"/>
+    </w:rPr>
+  </w:style>
+  <w:style w:type="character" w:styleId="ListLabel651">
+    <w:name w:val="ListLabel 651"/>
+    <w:qFormat/>
+    <w:rPr>
+      <w:rFonts w:cs="OpenSymbol"/>
+      <w:u w:val="none"/>
+    </w:rPr>
+  </w:style>
+  <w:style w:type="character" w:styleId="ListLabel652">
+    <w:name w:val="ListLabel 652"/>
+    <w:qFormat/>
+    <w:rPr>
+      <w:rFonts w:cs="Wingdings"/>
+      <w:u w:val="none"/>
+    </w:rPr>
+  </w:style>
+  <w:style w:type="character" w:styleId="ListLabel653">
+    <w:name w:val="ListLabel 653"/>
+    <w:qFormat/>
+    <w:rPr>
+      <w:rFonts w:cs="Wingdings 2"/>
+      <w:u w:val="none"/>
+    </w:rPr>
+  </w:style>
+  <w:style w:type="character" w:styleId="ListLabel654">
+    <w:name w:val="ListLabel 654"/>
+    <w:qFormat/>
+    <w:rPr>
+      <w:rFonts w:cs="OpenSymbol"/>
+      <w:u w:val="none"/>
+    </w:rPr>
+  </w:style>
+  <w:style w:type="character" w:styleId="ListLabel655">
+    <w:name w:val="ListLabel 655"/>
+    <w:qFormat/>
+    <w:rPr>
+      <w:rFonts w:ascii="Times New Roman" w:hAnsi="Times New Roman" w:cs="Wingdings"/>
+      <w:u w:val="none"/>
+    </w:rPr>
+  </w:style>
+  <w:style w:type="character" w:styleId="ListLabel656">
+    <w:name w:val="ListLabel 656"/>
+    <w:qFormat/>
+    <w:rPr>
+      <w:rFonts w:cs="Wingdings 2"/>
+      <w:u w:val="none"/>
+    </w:rPr>
+  </w:style>
+  <w:style w:type="character" w:styleId="ListLabel657">
+    <w:name w:val="ListLabel 657"/>
+    <w:qFormat/>
+    <w:rPr>
+      <w:rFonts w:cs="OpenSymbol"/>
+      <w:u w:val="none"/>
+    </w:rPr>
+  </w:style>
+  <w:style w:type="character" w:styleId="ListLabel658">
+    <w:name w:val="ListLabel 658"/>
+    <w:qFormat/>
+    <w:rPr>
+      <w:rFonts w:cs="Wingdings"/>
+      <w:u w:val="none"/>
+    </w:rPr>
+  </w:style>
+  <w:style w:type="character" w:styleId="ListLabel659">
+    <w:name w:val="ListLabel 659"/>
+    <w:qFormat/>
+    <w:rPr>
+      <w:rFonts w:cs="Wingdings 2"/>
+      <w:u w:val="none"/>
+    </w:rPr>
+  </w:style>
+  <w:style w:type="character" w:styleId="ListLabel660">
+    <w:name w:val="ListLabel 660"/>
+    <w:qFormat/>
+    <w:rPr>
+      <w:rFonts w:cs="OpenSymbol"/>
+      <w:u w:val="none"/>
+    </w:rPr>
+  </w:style>
+  <w:style w:type="character" w:styleId="ListLabel661">
+    <w:name w:val="ListLabel 661"/>
+    <w:qFormat/>
+    <w:rPr>
+      <w:rFonts w:cs="Wingdings"/>
+      <w:u w:val="none"/>
+    </w:rPr>
+  </w:style>
+  <w:style w:type="character" w:styleId="ListLabel662">
+    <w:name w:val="ListLabel 662"/>
+    <w:qFormat/>
+    <w:rPr>
+      <w:rFonts w:cs="Wingdings 2"/>
+      <w:u w:val="none"/>
+    </w:rPr>
+  </w:style>
+  <w:style w:type="character" w:styleId="ListLabel663">
+    <w:name w:val="ListLabel 663"/>
+    <w:qFormat/>
+    <w:rPr>
+      <w:rFonts w:cs="OpenSymbol"/>
+      <w:u w:val="none"/>
+    </w:rPr>
+  </w:style>
+  <w:style w:type="character" w:styleId="ListLabel664">
+    <w:name w:val="ListLabel 664"/>
+    <w:qFormat/>
+    <w:rPr>
+      <w:rFonts w:ascii="Times New Roman" w:hAnsi="Times New Roman" w:cs="Wingdings"/>
+      <w:u w:val="none"/>
+    </w:rPr>
+  </w:style>
+  <w:style w:type="character" w:styleId="ListLabel665">
+    <w:name w:val="ListLabel 665"/>
+    <w:qFormat/>
+    <w:rPr>
+      <w:rFonts w:ascii="Times New Roman" w:hAnsi="Times New Roman" w:cs="Wingdings 2"/>
+      <w:u w:val="none"/>
+    </w:rPr>
+  </w:style>
+  <w:style w:type="character" w:styleId="ListLabel666">
+    <w:name w:val="ListLabel 666"/>
+    <w:qFormat/>
+    <w:rPr>
+      <w:rFonts w:cs="OpenSymbol"/>
+      <w:u w:val="none"/>
+    </w:rPr>
+  </w:style>
+  <w:style w:type="character" w:styleId="ListLabel667">
+    <w:name w:val="ListLabel 667"/>
+    <w:qFormat/>
+    <w:rPr>
+      <w:rFonts w:cs="Wingdings"/>
+      <w:u w:val="none"/>
+    </w:rPr>
+  </w:style>
+  <w:style w:type="character" w:styleId="ListLabel668">
+    <w:name w:val="ListLabel 668"/>
+    <w:qFormat/>
+    <w:rPr>
+      <w:rFonts w:cs="Wingdings 2"/>
+      <w:u w:val="none"/>
+    </w:rPr>
+  </w:style>
+  <w:style w:type="character" w:styleId="ListLabel669">
+    <w:name w:val="ListLabel 669"/>
+    <w:qFormat/>
+    <w:rPr>
+      <w:rFonts w:cs="OpenSymbol"/>
+      <w:u w:val="none"/>
+    </w:rPr>
+  </w:style>
+  <w:style w:type="character" w:styleId="ListLabel670">
+    <w:name w:val="ListLabel 670"/>
+    <w:qFormat/>
+    <w:rPr>
+      <w:rFonts w:cs="Wingdings"/>
+      <w:u w:val="none"/>
+    </w:rPr>
+  </w:style>
+  <w:style w:type="character" w:styleId="ListLabel671">
+    <w:name w:val="ListLabel 671"/>
+    <w:qFormat/>
+    <w:rPr>
+      <w:rFonts w:cs="Wingdings 2"/>
+      <w:u w:val="none"/>
+    </w:rPr>
+  </w:style>
+  <w:style w:type="character" w:styleId="ListLabel672">
+    <w:name w:val="ListLabel 672"/>
+    <w:qFormat/>
+    <w:rPr>
+      <w:rFonts w:cs="OpenSymbol"/>
+      <w:u w:val="none"/>
+    </w:rPr>
+  </w:style>
+  <w:style w:type="character" w:styleId="ListLabel673">
+    <w:name w:val="ListLabel 673"/>
+    <w:qFormat/>
+    <w:rPr>
+      <w:rFonts w:ascii="Times New Roman" w:hAnsi="Times New Roman" w:cs="Wingdings"/>
+      <w:u w:val="none"/>
+    </w:rPr>
+  </w:style>
+  <w:style w:type="character" w:styleId="ListLabel674">
+    <w:name w:val="ListLabel 674"/>
+    <w:qFormat/>
+    <w:rPr>
+      <w:rFonts w:cs="Wingdings 2"/>
+      <w:u w:val="none"/>
+    </w:rPr>
+  </w:style>
+  <w:style w:type="character" w:styleId="ListLabel675">
+    <w:name w:val="ListLabel 675"/>
+    <w:qFormat/>
+    <w:rPr>
+      <w:rFonts w:cs="OpenSymbol"/>
+      <w:u w:val="none"/>
+    </w:rPr>
+  </w:style>
+  <w:style w:type="character" w:styleId="ListLabel676">
+    <w:name w:val="ListLabel 676"/>
+    <w:qFormat/>
+    <w:rPr>
+      <w:rFonts w:cs="Wingdings"/>
+      <w:u w:val="none"/>
+    </w:rPr>
+  </w:style>
+  <w:style w:type="character" w:styleId="ListLabel677">
+    <w:name w:val="ListLabel 677"/>
+    <w:qFormat/>
+    <w:rPr>
+      <w:rFonts w:cs="Wingdings 2"/>
+      <w:u w:val="none"/>
+    </w:rPr>
+  </w:style>
+  <w:style w:type="character" w:styleId="ListLabel678">
+    <w:name w:val="ListLabel 678"/>
+    <w:qFormat/>
+    <w:rPr>
+      <w:rFonts w:cs="OpenSymbol"/>
+      <w:u w:val="none"/>
+    </w:rPr>
+  </w:style>
+  <w:style w:type="character" w:styleId="ListLabel679">
+    <w:name w:val="ListLabel 679"/>
+    <w:qFormat/>
+    <w:rPr>
+      <w:rFonts w:cs="Wingdings"/>
+      <w:u w:val="none"/>
+    </w:rPr>
+  </w:style>
+  <w:style w:type="character" w:styleId="ListLabel680">
+    <w:name w:val="ListLabel 680"/>
+    <w:qFormat/>
+    <w:rPr>
+      <w:rFonts w:cs="Wingdings 2"/>
+      <w:u w:val="none"/>
+    </w:rPr>
+  </w:style>
+  <w:style w:type="character" w:styleId="ListLabel681">
+    <w:name w:val="ListLabel 681"/>
+    <w:qFormat/>
+    <w:rPr>
+      <w:rFonts w:cs="OpenSymbol"/>
+      <w:u w:val="none"/>
+    </w:rPr>
+  </w:style>
+  <w:style w:type="character" w:styleId="ListLabel682">
+    <w:name w:val="ListLabel 682"/>
+    <w:qFormat/>
+    <w:rPr>
+      <w:u w:val="none"/>
+    </w:rPr>
+  </w:style>
+  <w:style w:type="character" w:styleId="ListLabel683">
+    <w:name w:val="ListLabel 683"/>
+    <w:qFormat/>
+    <w:rPr>
+      <w:u w:val="none"/>
+    </w:rPr>
+  </w:style>
+  <w:style w:type="character" w:styleId="ListLabel684">
+    <w:name w:val="ListLabel 684"/>
+    <w:qFormat/>
+    <w:rPr>
+      <w:u w:val="none"/>
+    </w:rPr>
+  </w:style>
+  <w:style w:type="character" w:styleId="ListLabel685">
+    <w:name w:val="ListLabel 685"/>
+    <w:qFormat/>
+    <w:rPr>
+      <w:u w:val="none"/>
+    </w:rPr>
+  </w:style>
+  <w:style w:type="character" w:styleId="ListLabel686">
+    <w:name w:val="ListLabel 686"/>
+    <w:qFormat/>
+    <w:rPr>
+      <w:u w:val="none"/>
+    </w:rPr>
+  </w:style>
+  <w:style w:type="character" w:styleId="ListLabel687">
+    <w:name w:val="ListLabel 687"/>
+    <w:qFormat/>
+    <w:rPr>
+      <w:u w:val="none"/>
+    </w:rPr>
+  </w:style>
+  <w:style w:type="character" w:styleId="ListLabel688">
+    <w:name w:val="ListLabel 688"/>
+    <w:qFormat/>
+    <w:rPr>
+      <w:u w:val="none"/>
+    </w:rPr>
+  </w:style>
+  <w:style w:type="character" w:styleId="ListLabel689">
+    <w:name w:val="ListLabel 689"/>
+    <w:qFormat/>
+    <w:rPr>
+      <w:u w:val="none"/>
+    </w:rPr>
+  </w:style>
+  <w:style w:type="character" w:styleId="ListLabel690">
+    <w:name w:val="ListLabel 690"/>
+    <w:qFormat/>
+    <w:rPr>
+      <w:u w:val="none"/>
+    </w:rPr>
+  </w:style>
+  <w:style w:type="character" w:styleId="ListLabel691">
+    <w:name w:val="ListLabel 691"/>
+    <w:qFormat/>
+    <w:rPr>
+      <w:rFonts w:ascii="Times New Roman" w:hAnsi="Times New Roman"/>
+      <w:u w:val="none"/>
+    </w:rPr>
+  </w:style>
+  <w:style w:type="character" w:styleId="ListLabel692">
+    <w:name w:val="ListLabel 692"/>
+    <w:qFormat/>
+    <w:rPr>
+      <w:u w:val="none"/>
+    </w:rPr>
+  </w:style>
+  <w:style w:type="character" w:styleId="ListLabel693">
+    <w:name w:val="ListLabel 693"/>
+    <w:qFormat/>
+    <w:rPr>
+      <w:u w:val="none"/>
+    </w:rPr>
+  </w:style>
+  <w:style w:type="character" w:styleId="ListLabel694">
+    <w:name w:val="ListLabel 694"/>
+    <w:qFormat/>
+    <w:rPr>
+      <w:u w:val="none"/>
+    </w:rPr>
+  </w:style>
+  <w:style w:type="character" w:styleId="ListLabel695">
+    <w:name w:val="ListLabel 695"/>
+    <w:qFormat/>
+    <w:rPr>
+      <w:u w:val="none"/>
+    </w:rPr>
+  </w:style>
+  <w:style w:type="character" w:styleId="ListLabel696">
+    <w:name w:val="ListLabel 696"/>
+    <w:qFormat/>
+    <w:rPr>
+      <w:u w:val="none"/>
+    </w:rPr>
+  </w:style>
+  <w:style w:type="character" w:styleId="ListLabel697">
+    <w:name w:val="ListLabel 697"/>
+    <w:qFormat/>
+    <w:rPr>
+      <w:u w:val="none"/>
+    </w:rPr>
+  </w:style>
+  <w:style w:type="character" w:styleId="ListLabel698">
+    <w:name w:val="ListLabel 698"/>
+    <w:qFormat/>
+    <w:rPr>
+      <w:u w:val="none"/>
+    </w:rPr>
+  </w:style>
+  <w:style w:type="character" w:styleId="ListLabel699">
+    <w:name w:val="ListLabel 699"/>
+    <w:qFormat/>
+    <w:rPr>
+      <w:u w:val="none"/>
+    </w:rPr>
+  </w:style>
+  <w:style w:type="character" w:styleId="ListLabel700">
+    <w:name w:val="ListLabel 700"/>
+    <w:qFormat/>
+    <w:rPr>
+      <w:rFonts w:ascii="Times New Roman" w:hAnsi="Times New Roman"/>
+      <w:b/>
+      <w:u w:val="none"/>
+    </w:rPr>
+  </w:style>
+  <w:style w:type="character" w:styleId="ListLabel701">
+    <w:name w:val="ListLabel 701"/>
+    <w:qFormat/>
+    <w:rPr>
+      <w:u w:val="none"/>
+    </w:rPr>
+  </w:style>
+  <w:style w:type="character" w:styleId="ListLabel702">
+    <w:name w:val="ListLabel 702"/>
+    <w:qFormat/>
+    <w:rPr>
+      <w:u w:val="none"/>
+    </w:rPr>
+  </w:style>
+  <w:style w:type="character" w:styleId="ListLabel703">
+    <w:name w:val="ListLabel 703"/>
+    <w:qFormat/>
+    <w:rPr>
+      <w:u w:val="none"/>
+    </w:rPr>
+  </w:style>
+  <w:style w:type="character" w:styleId="ListLabel704">
+    <w:name w:val="ListLabel 704"/>
+    <w:qFormat/>
+    <w:rPr>
+      <w:u w:val="none"/>
+    </w:rPr>
+  </w:style>
+  <w:style w:type="character" w:styleId="ListLabel705">
+    <w:name w:val="ListLabel 705"/>
+    <w:qFormat/>
+    <w:rPr>
+      <w:u w:val="none"/>
+    </w:rPr>
+  </w:style>
+  <w:style w:type="character" w:styleId="ListLabel706">
+    <w:name w:val="ListLabel 706"/>
+    <w:qFormat/>
+    <w:rPr>
+      <w:u w:val="none"/>
+    </w:rPr>
+  </w:style>
+  <w:style w:type="character" w:styleId="ListLabel707">
+    <w:name w:val="ListLabel 707"/>
+    <w:qFormat/>
+    <w:rPr>
+      <w:u w:val="none"/>
+    </w:rPr>
+  </w:style>
+  <w:style w:type="character" w:styleId="ListLabel708">
+    <w:name w:val="ListLabel 708"/>
+    <w:qFormat/>
+    <w:rPr>
+      <w:u w:val="none"/>
+    </w:rPr>
+  </w:style>
+  <w:style w:type="character" w:styleId="ListLabel709">
+    <w:name w:val="ListLabel 709"/>
+    <w:qFormat/>
+    <w:rPr>
+      <w:rFonts w:ascii="Times New Roman" w:hAnsi="Times New Roman"/>
+      <w:b/>
+      <w:u w:val="none"/>
+    </w:rPr>
+  </w:style>
+  <w:style w:type="character" w:styleId="ListLabel710">
+    <w:name w:val="ListLabel 710"/>
+    <w:qFormat/>
+    <w:rPr>
+      <w:u w:val="none"/>
+    </w:rPr>
+  </w:style>
+  <w:style w:type="character" w:styleId="ListLabel711">
+    <w:name w:val="ListLabel 711"/>
+    <w:qFormat/>
+    <w:rPr>
+      <w:u w:val="none"/>
+    </w:rPr>
+  </w:style>
+  <w:style w:type="character" w:styleId="ListLabel712">
+    <w:name w:val="ListLabel 712"/>
+    <w:qFormat/>
+    <w:rPr>
+      <w:u w:val="none"/>
+    </w:rPr>
+  </w:style>
+  <w:style w:type="character" w:styleId="ListLabel713">
+    <w:name w:val="ListLabel 713"/>
+    <w:qFormat/>
+    <w:rPr>
+      <w:u w:val="none"/>
+    </w:rPr>
+  </w:style>
+  <w:style w:type="character" w:styleId="ListLabel714">
+    <w:name w:val="ListLabel 714"/>
+    <w:qFormat/>
+    <w:rPr>
+      <w:u w:val="none"/>
+    </w:rPr>
+  </w:style>
+  <w:style w:type="character" w:styleId="ListLabel715">
+    <w:name w:val="ListLabel 715"/>
+    <w:qFormat/>
+    <w:rPr>
+      <w:u w:val="none"/>
+    </w:rPr>
+  </w:style>
+  <w:style w:type="character" w:styleId="ListLabel716">
+    <w:name w:val="ListLabel 716"/>
+    <w:qFormat/>
+    <w:rPr>
+      <w:u w:val="none"/>
+    </w:rPr>
+  </w:style>
+  <w:style w:type="character" w:styleId="ListLabel717">
+    <w:name w:val="ListLabel 717"/>
+    <w:qFormat/>
+    <w:rPr>
+      <w:u w:val="none"/>
+    </w:rPr>
+  </w:style>
+  <w:style w:type="character" w:styleId="ListLabel718">
+    <w:name w:val="ListLabel 718"/>
+    <w:qFormat/>
+    <w:rPr>
+      <w:rFonts w:ascii="Times New Roman" w:hAnsi="Times New Roman"/>
+      <w:u w:val="none"/>
+    </w:rPr>
+  </w:style>
+  <w:style w:type="character" w:styleId="ListLabel719">
+    <w:name w:val="ListLabel 719"/>
+    <w:qFormat/>
+    <w:rPr>
+      <w:u w:val="none"/>
+    </w:rPr>
+  </w:style>
+  <w:style w:type="character" w:styleId="ListLabel720">
+    <w:name w:val="ListLabel 720"/>
+    <w:qFormat/>
+    <w:rPr>
+      <w:u w:val="none"/>
+    </w:rPr>
+  </w:style>
+  <w:style w:type="character" w:styleId="ListLabel721">
+    <w:name w:val="ListLabel 721"/>
+    <w:qFormat/>
+    <w:rPr>
+      <w:u w:val="none"/>
+    </w:rPr>
+  </w:style>
+  <w:style w:type="character" w:styleId="ListLabel722">
+    <w:name w:val="ListLabel 722"/>
+    <w:qFormat/>
+    <w:rPr>
+      <w:u w:val="none"/>
+    </w:rPr>
+  </w:style>
+  <w:style w:type="character" w:styleId="ListLabel723">
+    <w:name w:val="ListLabel 723"/>
+    <w:qFormat/>
+    <w:rPr>
+      <w:u w:val="none"/>
+    </w:rPr>
+  </w:style>
+  <w:style w:type="character" w:styleId="ListLabel724">
+    <w:name w:val="ListLabel 724"/>
+    <w:qFormat/>
+    <w:rPr>
+      <w:u w:val="none"/>
+    </w:rPr>
+  </w:style>
+  <w:style w:type="character" w:styleId="ListLabel725">
+    <w:name w:val="ListLabel 725"/>
+    <w:qFormat/>
+    <w:rPr>
+      <w:u w:val="none"/>
+    </w:rPr>
+  </w:style>
+  <w:style w:type="character" w:styleId="ListLabel726">
+    <w:name w:val="ListLabel 726"/>
+    <w:qFormat/>
+    <w:rPr>
+      <w:u w:val="none"/>
+    </w:rPr>
+  </w:style>
+  <w:style w:type="character" w:styleId="ListLabel727">
+    <w:name w:val="ListLabel 727"/>
+    <w:qFormat/>
+    <w:rPr>
+      <w:rFonts w:ascii="Times New Roman" w:hAnsi="Times New Roman"/>
+      <w:u w:val="none"/>
+    </w:rPr>
+  </w:style>
+  <w:style w:type="character" w:styleId="ListLabel728">
+    <w:name w:val="ListLabel 728"/>
+    <w:qFormat/>
+    <w:rPr>
+      <w:u w:val="none"/>
+    </w:rPr>
+  </w:style>
+  <w:style w:type="character" w:styleId="ListLabel729">
+    <w:name w:val="ListLabel 729"/>
+    <w:qFormat/>
+    <w:rPr>
+      <w:u w:val="none"/>
+    </w:rPr>
+  </w:style>
+  <w:style w:type="character" w:styleId="ListLabel730">
+    <w:name w:val="ListLabel 730"/>
+    <w:qFormat/>
+    <w:rPr>
+      <w:u w:val="none"/>
+    </w:rPr>
+  </w:style>
+  <w:style w:type="character" w:styleId="ListLabel731">
+    <w:name w:val="ListLabel 731"/>
+    <w:qFormat/>
+    <w:rPr>
+      <w:u w:val="none"/>
+    </w:rPr>
+  </w:style>
+  <w:style w:type="character" w:styleId="ListLabel732">
+    <w:name w:val="ListLabel 732"/>
+    <w:qFormat/>
+    <w:rPr>
+      <w:u w:val="none"/>
+    </w:rPr>
+  </w:style>
+  <w:style w:type="character" w:styleId="ListLabel733">
+    <w:name w:val="ListLabel 733"/>
+    <w:qFormat/>
+    <w:rPr>
+      <w:u w:val="none"/>
+    </w:rPr>
+  </w:style>
+  <w:style w:type="character" w:styleId="ListLabel734">
+    <w:name w:val="ListLabel 734"/>
+    <w:qFormat/>
+    <w:rPr>
+      <w:u w:val="none"/>
+    </w:rPr>
+  </w:style>
+  <w:style w:type="character" w:styleId="ListLabel735">
+    <w:name w:val="ListLabel 735"/>
+    <w:qFormat/>
+    <w:rPr>
+      <w:u w:val="none"/>
+    </w:rPr>
+  </w:style>
+  <w:style w:type="character" w:styleId="ListLabel736">
+    <w:name w:val="ListLabel 736"/>
+    <w:qFormat/>
+    <w:rPr>
+      <w:rFonts w:ascii="Times New Roman" w:hAnsi="Times New Roman" w:eastAsia="Times New Roman" w:cs="Times New Roman"/>
+      <w:color w:val="1155CC"/>
+      <w:u w:val="single"/>
+    </w:rPr>
+  </w:style>
   <w:style w:type="paragraph" w:styleId="Heading">
     <w:name w:val="Heading"/>
     <w:basedOn w:val="Normal"/>

</xml_diff>